<commit_message>
Update document for arch wall recognition
</commit_message>
<xml_diff>
--- a/Documents/建筑墙提取文档.docx
+++ b/Documents/建筑墙提取文档.docx
@@ -1,6 +1,6 @@
 
 <file path=word/document.xml><?xml version="1.0" encoding="utf-8"?>
-<w:document xmlns:wpc="http://schemas.microsoft.com/office/word/2010/wordprocessingCanvas" xmlns:cx="http://schemas.microsoft.com/office/drawing/2014/chartex" xmlns:cx1="http://schemas.microsoft.com/office/drawing/2015/9/8/chartex" xmlns:mc="http://schemas.openxmlformats.org/markup-compatibility/2006" xmlns:o="urn:schemas-microsoft-com:office:office" xmlns:r="http://schemas.openxmlformats.org/officeDocument/2006/relationships" xmlns:m="http://schemas.openxmlformats.org/officeDocument/2006/math" xmlns:v="urn:schemas-microsoft-com:vml" xmlns:wp14="http://schemas.microsoft.com/office/word/2010/wordprocessingDrawing" xmlns:wp="http://schemas.openxmlformats.org/drawingml/2006/wordprocessingDrawing" xmlns:w10="urn:schemas-microsoft-com:office:word" xmlns:w="http://schemas.openxmlformats.org/wordprocessingml/2006/main" xmlns:w14="http://schemas.microsoft.com/office/word/2010/wordml" xmlns:w15="http://schemas.microsoft.com/office/word/2012/wordml" xmlns:w16se="http://schemas.microsoft.com/office/word/2015/wordml/symex" xmlns:wpg="http://schemas.microsoft.com/office/word/2010/wordprocessingGroup" xmlns:wpi="http://schemas.microsoft.com/office/word/2010/wordprocessingInk" xmlns:wne="http://schemas.microsoft.com/office/word/2006/wordml" xmlns:wps="http://schemas.microsoft.com/office/word/2010/wordprocessingShape" mc:Ignorable="w14 w15 w16se wp14">
+<w:document xmlns:wpc="http://schemas.microsoft.com/office/word/2010/wordprocessingCanvas" xmlns:cx="http://schemas.microsoft.com/office/drawing/2014/chartex" xmlns:cx1="http://schemas.microsoft.com/office/drawing/2015/9/8/chartex" xmlns:cx2="http://schemas.microsoft.com/office/drawing/2015/10/21/chartex" xmlns:cx3="http://schemas.microsoft.com/office/drawing/2016/5/9/chartex" xmlns:cx4="http://schemas.microsoft.com/office/drawing/2016/5/10/chartex" xmlns:cx5="http://schemas.microsoft.com/office/drawing/2016/5/11/chartex" xmlns:cx6="http://schemas.microsoft.com/office/drawing/2016/5/12/chartex" xmlns:cx7="http://schemas.microsoft.com/office/drawing/2016/5/13/chartex" xmlns:cx8="http://schemas.microsoft.com/office/drawing/2016/5/14/chartex" xmlns:mc="http://schemas.openxmlformats.org/markup-compatibility/2006" xmlns:aink="http://schemas.microsoft.com/office/drawing/2016/ink" xmlns:am3d="http://schemas.microsoft.com/office/drawing/2017/model3d" xmlns:o="urn:schemas-microsoft-com:office:office" xmlns:r="http://schemas.openxmlformats.org/officeDocument/2006/relationships" xmlns:m="http://schemas.openxmlformats.org/officeDocument/2006/math" xmlns:v="urn:schemas-microsoft-com:vml" xmlns:wp14="http://schemas.microsoft.com/office/word/2010/wordprocessingDrawing" xmlns:wp="http://schemas.openxmlformats.org/drawingml/2006/wordprocessingDrawing" xmlns:w10="urn:schemas-microsoft-com:office:word" xmlns:w="http://schemas.openxmlformats.org/wordprocessingml/2006/main" xmlns:w14="http://schemas.microsoft.com/office/word/2010/wordml" xmlns:w15="http://schemas.microsoft.com/office/word/2012/wordml" xmlns:w16cex="http://schemas.microsoft.com/office/word/2018/wordml/cex" xmlns:w16cid="http://schemas.microsoft.com/office/word/2016/wordml/cid" xmlns:w16="http://schemas.microsoft.com/office/word/2018/wordml" xmlns:w16se="http://schemas.microsoft.com/office/word/2015/wordml/symex" xmlns:wpg="http://schemas.microsoft.com/office/word/2010/wordprocessingGroup" xmlns:wpi="http://schemas.microsoft.com/office/word/2010/wordprocessingInk" xmlns:wne="http://schemas.microsoft.com/office/word/2006/wordml" xmlns:wps="http://schemas.microsoft.com/office/word/2010/wordprocessingShape" mc:Ignorable="w14 w15 w16se w16cid w16 w16cex wp14">
   <w:body>
     <w:sdt>
       <w:sdtPr>
@@ -39,7 +39,7 @@
         </w:p>
         <w:p>
           <w:pPr>
-            <w:pStyle w:val="11"/>
+            <w:pStyle w:val="TOC1"/>
             <w:tabs>
               <w:tab w:val="right" w:leader="dot" w:pos="9736"/>
             </w:tabs>
@@ -119,7 +119,7 @@
         </w:p>
         <w:p>
           <w:pPr>
-            <w:pStyle w:val="11"/>
+            <w:pStyle w:val="TOC1"/>
             <w:tabs>
               <w:tab w:val="left" w:pos="1260"/>
               <w:tab w:val="right" w:leader="dot" w:pos="9736"/>
@@ -206,7 +206,7 @@
         </w:p>
         <w:p>
           <w:pPr>
-            <w:pStyle w:val="11"/>
+            <w:pStyle w:val="TOC1"/>
             <w:tabs>
               <w:tab w:val="right" w:leader="dot" w:pos="9736"/>
             </w:tabs>
@@ -366,72 +366,130 @@
         <w:rPr>
           <w:rFonts w:hint="eastAsia"/>
         </w:rPr>
-        <w:t>处于参照中以</w:t>
-      </w:r>
-      <w:r>
-        <w:t>AE_WALL</w:t>
+        <w:t>过滤条件</w:t>
+      </w:r>
+      <w:r>
+        <w:t>:</w:t>
+      </w:r>
+    </w:p>
+    <w:p>
+      <w:pPr>
+        <w:pStyle w:val="a3"/>
+        <w:ind w:left="900" w:firstLineChars="0" w:firstLine="0"/>
+      </w:pPr>
+      <w:r>
+        <w:rPr>
+          <w:rFonts w:hint="eastAsia"/>
+        </w:rPr>
+        <w:t>超链接中</w:t>
+      </w:r>
+      <w:r>
+        <w:rPr>
+          <w:rFonts w:hint="eastAsia"/>
+        </w:rPr>
+        <w:t>包含下列内容的图元</w:t>
+      </w:r>
+      <w:r>
+        <w:rPr>
+          <w:rFonts w:hint="eastAsia"/>
+        </w:rPr>
+        <w:t>：</w:t>
+      </w:r>
+    </w:p>
+    <w:p>
+      <w:pPr>
+        <w:pStyle w:val="a3"/>
+        <w:ind w:left="900" w:firstLineChars="0" w:firstLine="0"/>
+      </w:pPr>
+      <w:r>
+        <w:rPr>
+          <w:rFonts w:hint="eastAsia"/>
+        </w:rPr>
+        <w:t>剖线：</w:t>
+      </w:r>
+      <w:r>
+        <w:rPr>
+          <w:b/>
+          <w:bCs/>
+          <w:color w:val="C45911" w:themeColor="accent2" w:themeShade="BF"/>
+        </w:rPr>
+        <w:t>Category</w:t>
+      </w:r>
+      <w:r>
+        <w:rPr>
+          <w:b/>
+          <w:bCs/>
+          <w:color w:val="C45911" w:themeColor="accent2" w:themeShade="BF"/>
+        </w:rPr>
+        <w:t>：墙</w:t>
+      </w:r>
+      <w:r>
+        <w:t>__</w:t>
+      </w:r>
+      <w:r>
+        <w:t>材质：</w:t>
+      </w:r>
+      <w:r>
+        <w:t>TH-</w:t>
+      </w:r>
+      <w:r>
+        <w:t>砌体墙</w:t>
+      </w:r>
+      <w:r>
+        <w:t>__</w:t>
+      </w:r>
+      <w:proofErr w:type="spellStart"/>
+      <w:r>
+        <w:t>UserType</w:t>
+      </w:r>
+      <w:proofErr w:type="spellEnd"/>
+      <w:r>
+        <w:t>：</w:t>
+      </w:r>
+      <w:r>
+        <w:t>__</w:t>
+      </w:r>
+      <w:r>
+        <w:rPr>
+          <w:b/>
+          <w:bCs/>
+          <w:color w:val="C45911" w:themeColor="accent2" w:themeShade="BF"/>
+        </w:rPr>
+        <w:t>图层：</w:t>
+      </w:r>
+      <w:r>
+        <w:rPr>
+          <w:b/>
+          <w:bCs/>
+          <w:color w:val="C45911" w:themeColor="accent2" w:themeShade="BF"/>
+        </w:rPr>
+        <w:t>AE-WALL</w:t>
+      </w:r>
+      <w:r>
+        <w:t>__</w:t>
+      </w:r>
+      <w:r>
+        <w:t>投影层次：</w:t>
       </w:r>
       <w:proofErr w:type="gramStart"/>
       <w:r>
-        <w:rPr>
-          <w:rFonts w:hint="eastAsia"/>
-        </w:rPr>
-        <w:t>结尾图层的</w:t>
+        <w:t>剖切投影</w:t>
       </w:r>
       <w:proofErr w:type="gramEnd"/>
       <w:r>
-        <w:rPr>
-          <w:rFonts w:hint="eastAsia"/>
-        </w:rPr>
-        <w:t>多段线，</w:t>
-      </w:r>
-      <w:proofErr w:type="gramStart"/>
-      <w:r>
-        <w:rPr>
-          <w:rFonts w:hint="eastAsia"/>
-        </w:rPr>
-        <w:t>图层名</w:t>
-      </w:r>
-      <w:proofErr w:type="gramEnd"/>
-      <w:r>
-        <w:rPr>
-          <w:rFonts w:hint="eastAsia"/>
-        </w:rPr>
-        <w:t>如：</w:t>
-      </w:r>
-      <w:r>
-        <w:t>”</w:t>
-      </w:r>
-      <w:proofErr w:type="spellStart"/>
-      <w:r>
-        <w:t>DXMX_ProjectView_Plane_DEFAULT</w:t>
-      </w:r>
-      <w:proofErr w:type="spellEnd"/>
+        <w:t>;</w:t>
+      </w:r>
+      <w:r>
+        <w:t>底部投影</w:t>
+      </w:r>
       <w:r>
         <w:t>_</w:t>
       </w:r>
       <w:r>
-        <w:t>同进</w:t>
-      </w:r>
-      <w:proofErr w:type="gramStart"/>
-      <w:r>
-        <w:t>君尚</w:t>
-      </w:r>
-      <w:r>
-        <w:t>_</w:t>
-      </w:r>
-      <w:proofErr w:type="gramEnd"/>
-      <w:r>
-        <w:t>B1F</w:t>
-      </w:r>
-      <w:r>
-        <w:t>平面图</w:t>
-      </w:r>
-      <w:r>
-        <w:t>_100_A_d9cb0b4d-1f4d-42ed-b4bc-453835dc6fb9$0$AE-WALL</w:t>
-      </w:r>
-      <w:r>
-        <w:t>”</w:t>
+        <w:t>填充图案</w:t>
+      </w:r>
+      <w:r>
+        <w:t>:</w:t>
       </w:r>
     </w:p>
     <w:p>
@@ -447,7 +505,7 @@
         <w:rPr>
           <w:rFonts w:hint="eastAsia"/>
         </w:rPr>
-        <w:t>过滤条件</w:t>
+        <w:t>图元类型</w:t>
       </w:r>
       <w:r>
         <w:t>:</w:t>
@@ -462,89 +520,58 @@
         <w:rPr>
           <w:rFonts w:hint="eastAsia"/>
         </w:rPr>
-        <w:t>图元超链接中：</w:t>
-      </w:r>
-      <w:r>
-        <w:rPr>
-          <w:rFonts w:hint="eastAsia"/>
-        </w:rPr>
-        <w:t>剖线：</w:t>
-      </w:r>
-      <w:r>
-        <w:rPr>
-          <w:color w:val="C45911" w:themeColor="accent2" w:themeShade="BF"/>
-        </w:rPr>
-        <w:t>Category</w:t>
-      </w:r>
-      <w:r>
-        <w:rPr>
-          <w:color w:val="C45911" w:themeColor="accent2" w:themeShade="BF"/>
-        </w:rPr>
-        <w:t>：墙</w:t>
-      </w:r>
-      <w:r>
-        <w:t>__</w:t>
-      </w:r>
-      <w:r>
-        <w:t>材质：</w:t>
-      </w:r>
-      <w:r>
-        <w:t>TH-</w:t>
-      </w:r>
-      <w:r>
-        <w:t>砌体墙</w:t>
-      </w:r>
-      <w:r>
-        <w:t>__</w:t>
-      </w:r>
-      <w:proofErr w:type="spellStart"/>
-      <w:r>
-        <w:t>UserType</w:t>
-      </w:r>
-      <w:proofErr w:type="spellEnd"/>
-      <w:r>
-        <w:t>：</w:t>
-      </w:r>
-      <w:r>
-        <w:t>__</w:t>
-      </w:r>
-      <w:r>
-        <w:rPr>
-          <w:color w:val="C45911" w:themeColor="accent2" w:themeShade="BF"/>
-        </w:rPr>
-        <w:t>图层：</w:t>
-      </w:r>
-      <w:r>
-        <w:rPr>
-          <w:color w:val="C45911" w:themeColor="accent2" w:themeShade="BF"/>
-        </w:rPr>
-        <w:t>AE-WALL</w:t>
-      </w:r>
-      <w:r>
-        <w:t>__</w:t>
-      </w:r>
-      <w:r>
-        <w:t>投影层次：</w:t>
-      </w:r>
-      <w:proofErr w:type="gramStart"/>
-      <w:r>
-        <w:t>剖切投影</w:t>
-      </w:r>
-      <w:proofErr w:type="gramEnd"/>
-      <w:r>
-        <w:t>;</w:t>
-      </w:r>
-      <w:r>
-        <w:t>底部投影</w:t>
-      </w:r>
-      <w:r>
-        <w:t>_</w:t>
-      </w:r>
-      <w:r>
-        <w:t>填充图案</w:t>
-      </w:r>
-      <w:r>
-        <w:t>:</w:t>
+        <w:t>封闭多段线</w:t>
+      </w:r>
+      <w:r>
+        <w:rPr>
+          <w:rFonts w:hint="eastAsia"/>
+        </w:rPr>
+        <w:t>（首尾点相同，或者</w:t>
+      </w:r>
+      <w:r>
+        <w:rPr>
+          <w:rFonts w:hint="eastAsia"/>
+        </w:rPr>
+        <w:t>封闭状态为“是”</w:t>
+      </w:r>
+      <w:r>
+        <w:rPr>
+          <w:rFonts w:hint="eastAsia"/>
+        </w:rPr>
+        <w:t>）</w:t>
+      </w:r>
+    </w:p>
+    <w:p>
+      <w:pPr>
+        <w:pStyle w:val="a3"/>
+        <w:ind w:left="900" w:firstLineChars="0" w:firstLine="0"/>
+        <w:rPr>
+          <w:rFonts w:hint="eastAsia"/>
+        </w:rPr>
+      </w:pPr>
+      <w:r>
+        <w:rPr>
+          <w:rFonts w:hint="eastAsia"/>
+        </w:rPr>
+        <w:t>多段线中可以包含弧线（</w:t>
+      </w:r>
+      <w:r>
+        <w:rPr>
+          <w:rFonts w:hint="eastAsia"/>
+        </w:rPr>
+        <w:t>比较少见，</w:t>
+      </w:r>
+      <w:r>
+        <w:rPr>
+          <w:rFonts w:hint="eastAsia"/>
+        </w:rPr>
+        <w:t>可以暂时不考虑</w:t>
+      </w:r>
+      <w:r>
+        <w:rPr>
+          <w:rFonts w:hint="eastAsia"/>
+        </w:rPr>
+        <w:t>）</w:t>
       </w:r>
     </w:p>
     <w:p>
@@ -574,25 +601,19 @@
     </w:p>
     <w:p>
       <w:pPr>
-        <w:ind w:firstLine="480"/>
-      </w:pPr>
-      <w:r>
-        <w:rPr>
-          <w:rFonts w:hint="eastAsia"/>
-        </w:rPr>
-        <w:t>三维</w:t>
-      </w:r>
-      <w:r>
-        <w:rPr>
-          <w:rFonts w:hint="eastAsia"/>
-        </w:rPr>
-        <w:t>DB</w:t>
-      </w:r>
-      <w:r>
-        <w:rPr>
-          <w:rFonts w:hint="eastAsia"/>
-        </w:rPr>
-        <w:t>切出墙体可能存在一些极细的部分，处理为下图所示：</w:t>
+        <w:ind w:firstLine="482"/>
+        <w:rPr>
+          <w:b/>
+          <w:bCs/>
+        </w:rPr>
+      </w:pPr>
+      <w:r>
+        <w:rPr>
+          <w:rFonts w:hint="eastAsia"/>
+          <w:b/>
+          <w:bCs/>
+        </w:rPr>
+        <w:t>第一步：</w:t>
       </w:r>
     </w:p>
     <w:p>
@@ -601,10 +622,33 @@
       </w:pPr>
       <w:r>
         <w:rPr>
+          <w:rFonts w:hint="eastAsia"/>
+        </w:rPr>
+        <w:t>三维</w:t>
+      </w:r>
+      <w:r>
+        <w:rPr>
+          <w:rFonts w:hint="eastAsia"/>
+        </w:rPr>
+        <w:t>DB</w:t>
+      </w:r>
+      <w:r>
+        <w:rPr>
+          <w:rFonts w:hint="eastAsia"/>
+        </w:rPr>
+        <w:t>切出墙体可能存在一些极细的部分，处理为下图所示：</w:t>
+      </w:r>
+    </w:p>
+    <w:p>
+      <w:pPr>
+        <w:ind w:firstLine="480"/>
+      </w:pPr>
+      <w:r>
+        <w:rPr>
           <w:noProof/>
         </w:rPr>
         <w:drawing>
-          <wp:inline distT="0" distB="0" distL="0" distR="0" wp14:anchorId="6E038576" wp14:editId="6642DCF7">
+          <wp:inline distT="0" distB="0" distL="0" distR="0" wp14:anchorId="0A49D214" wp14:editId="4D0CFCF7">
             <wp:extent cx="4921250" cy="2315704"/>
             <wp:effectExtent l="0" t="0" r="0" b="8890"/>
             <wp:docPr id="4" name="图片 4"/>
@@ -642,46 +686,659 @@
     </w:p>
     <w:p>
       <w:pPr>
-        <w:pStyle w:val="1"/>
-      </w:pPr>
-      <w:r>
-        <w:rPr>
-          <w:rFonts w:hint="eastAsia"/>
-        </w:rPr>
-        <w:t>注意：</w:t>
+        <w:ind w:firstLine="480"/>
+      </w:pPr>
+      <w:r>
+        <w:rPr>
+          <w:rFonts w:hint="eastAsia"/>
+        </w:rPr>
+        <w:t>这些线</w:t>
+      </w:r>
+      <w:r>
+        <w:rPr>
+          <w:rFonts w:hint="eastAsia"/>
+        </w:rPr>
+        <w:t>产生的原因是三维协同投影精度造成的。</w:t>
+      </w:r>
+      <w:r>
+        <w:rPr>
+          <w:rFonts w:hint="eastAsia"/>
+        </w:rPr>
+        <w:t>考虑到墙的厚度通常</w:t>
+      </w:r>
+      <w:r>
+        <w:rPr>
+          <w:rFonts w:hint="eastAsia"/>
+        </w:rPr>
+        <w:t>&gt;</w:t>
+      </w:r>
+      <w:r>
+        <w:t>100</w:t>
+      </w:r>
+      <w:r>
+        <w:rPr>
+          <w:rFonts w:hint="eastAsia"/>
+        </w:rPr>
+        <w:t>毫米，</w:t>
+      </w:r>
+      <w:r>
+        <w:rPr>
+          <w:rFonts w:hint="eastAsia"/>
+        </w:rPr>
+        <w:t>我们可以使用这个算法来剔除掉这些</w:t>
+      </w:r>
+      <w:r>
+        <w:rPr>
+          <w:rFonts w:hint="eastAsia"/>
+        </w:rPr>
+        <w:t>：</w:t>
       </w:r>
     </w:p>
     <w:p>
       <w:pPr>
-        <w:ind w:firstLine="480"/>
-      </w:pPr>
-      <w:r>
-        <w:rPr>
-          <w:rFonts w:hint="eastAsia"/>
-        </w:rPr>
-        <w:t>不显示</w:t>
+        <w:pStyle w:val="a3"/>
+        <w:numPr>
+          <w:ilvl w:val="0"/>
+          <w:numId w:val="47"/>
+        </w:numPr>
+        <w:ind w:firstLineChars="0"/>
+      </w:pPr>
+      <w:r>
+        <w:rPr>
+          <w:rFonts w:hint="eastAsia"/>
+        </w:rPr>
+        <w:t>先对</w:t>
       </w:r>
       <w:proofErr w:type="gramStart"/>
       <w:r>
         <w:rPr>
           <w:rFonts w:hint="eastAsia"/>
         </w:rPr>
-        <w:t>的图层不用</w:t>
+        <w:t>墙线做一个</w:t>
       </w:r>
       <w:proofErr w:type="gramEnd"/>
       <w:r>
         <w:rPr>
           <w:rFonts w:hint="eastAsia"/>
         </w:rPr>
-        <w:t>提取</w:t>
+        <w:t>内缩（</w:t>
+      </w:r>
+      <w:r>
+        <w:rPr>
+          <w:rFonts w:hint="eastAsia"/>
+        </w:rPr>
+        <w:t>o</w:t>
+      </w:r>
+      <w:r>
+        <w:t>ffset</w:t>
+      </w:r>
+      <w:r>
+        <w:rPr>
+          <w:rFonts w:hint="eastAsia"/>
+        </w:rPr>
+        <w:t>）</w:t>
+      </w:r>
+      <w:r>
+        <w:rPr>
+          <w:rFonts w:hint="eastAsia"/>
+        </w:rPr>
+        <w:t>一定距离。</w:t>
+      </w:r>
+      <w:r>
+        <w:rPr>
+          <w:rFonts w:hint="eastAsia"/>
+        </w:rPr>
+        <w:t>在内缩的过程中，这些细线围成的区域会消失。内缩的结果可能产生多个封闭</w:t>
+      </w:r>
+      <w:r>
+        <w:rPr>
+          <w:rFonts w:hint="eastAsia"/>
+        </w:rPr>
+        <w:t>多段线</w:t>
+      </w:r>
+      <w:r>
+        <w:rPr>
+          <w:rFonts w:hint="eastAsia"/>
+        </w:rPr>
+        <w:t>。</w:t>
       </w:r>
     </w:p>
     <w:p>
       <w:pPr>
-        <w:ind w:firstLine="480"/>
-        <w:rPr>
-          <w:rFonts w:hint="eastAsia"/>
-        </w:rPr>
+        <w:pStyle w:val="a3"/>
+        <w:numPr>
+          <w:ilvl w:val="0"/>
+          <w:numId w:val="47"/>
+        </w:numPr>
+        <w:ind w:firstLineChars="0"/>
+      </w:pPr>
+      <w:r>
+        <w:rPr>
+          <w:rFonts w:hint="eastAsia"/>
+        </w:rPr>
+        <w:lastRenderedPageBreak/>
+        <w:t>对于</w:t>
+      </w:r>
+      <w:r>
+        <w:rPr>
+          <w:rFonts w:hint="eastAsia"/>
+        </w:rPr>
+        <w:t>每一个</w:t>
+      </w:r>
+      <w:r>
+        <w:rPr>
+          <w:rFonts w:hint="eastAsia"/>
+        </w:rPr>
+        <w:t>内缩生成的封闭多段线，</w:t>
+      </w:r>
+      <w:r>
+        <w:rPr>
+          <w:rFonts w:hint="eastAsia"/>
+        </w:rPr>
+        <w:t>再</w:t>
+      </w:r>
+      <w:r>
+        <w:rPr>
+          <w:rFonts w:hint="eastAsia"/>
+        </w:rPr>
+        <w:t>外扩</w:t>
+      </w:r>
+      <w:r>
+        <w:rPr>
+          <w:rFonts w:hint="eastAsia"/>
+        </w:rPr>
+        <w:t>相同</w:t>
+      </w:r>
+      <w:r>
+        <w:rPr>
+          <w:rFonts w:hint="eastAsia"/>
+        </w:rPr>
+        <w:t>的距离，使其还原成原来的大小。</w:t>
+      </w:r>
+    </w:p>
+    <w:p>
+      <w:pPr>
+        <w:pStyle w:val="a3"/>
+        <w:numPr>
+          <w:ilvl w:val="0"/>
+          <w:numId w:val="47"/>
+        </w:numPr>
+        <w:ind w:firstLineChars="0"/>
+      </w:pPr>
+      <w:r>
+        <w:rPr>
+          <w:rFonts w:hint="eastAsia"/>
+        </w:rPr>
+        <w:t>外扩后的结果，</w:t>
+      </w:r>
+      <w:r>
+        <w:rPr>
+          <w:rFonts w:hint="eastAsia"/>
+        </w:rPr>
+        <w:t>即为</w:t>
+      </w:r>
+      <w:r>
+        <w:rPr>
+          <w:rFonts w:hint="eastAsia"/>
+        </w:rPr>
+        <w:t>处理后的墙线</w:t>
+      </w:r>
+      <w:r>
+        <w:rPr>
+          <w:rFonts w:hint="eastAsia"/>
+        </w:rPr>
+        <w:t>。</w:t>
+      </w:r>
+    </w:p>
+    <w:p>
+      <w:pPr>
+        <w:ind w:firstLineChars="0"/>
+      </w:pPr>
+      <w:r>
+        <w:rPr>
+          <w:rFonts w:hint="eastAsia"/>
+        </w:rPr>
+        <w:t>注：这里外</w:t>
+      </w:r>
+      <w:proofErr w:type="gramStart"/>
+      <w:r>
+        <w:rPr>
+          <w:rFonts w:hint="eastAsia"/>
+        </w:rPr>
+        <w:t>扩距离</w:t>
+      </w:r>
+      <w:proofErr w:type="gramEnd"/>
+      <w:r>
+        <w:rPr>
+          <w:rFonts w:hint="eastAsia"/>
+        </w:rPr>
+        <w:t>需要考虑墙的厚度，这里暂时使用</w:t>
+      </w:r>
+      <w:r>
+        <w:rPr>
+          <w:rFonts w:hint="eastAsia"/>
+        </w:rPr>
+        <w:t>3</w:t>
+      </w:r>
+      <w:r>
+        <w:t>0</w:t>
+      </w:r>
+      <w:r>
+        <w:rPr>
+          <w:rFonts w:hint="eastAsia"/>
+        </w:rPr>
+        <w:t>mm</w:t>
+      </w:r>
+      <w:r>
+        <w:rPr>
+          <w:rFonts w:hint="eastAsia"/>
+        </w:rPr>
+        <w:t>毫米。</w:t>
+      </w:r>
+    </w:p>
+    <w:p>
+      <w:pPr>
+        <w:ind w:firstLineChars="0"/>
+        <w:rPr>
+          <w:b/>
+          <w:bCs/>
+        </w:rPr>
+      </w:pPr>
+      <w:r>
+        <w:rPr>
+          <w:rFonts w:hint="eastAsia"/>
+          <w:b/>
+          <w:bCs/>
+        </w:rPr>
+        <w:t>第二步：</w:t>
+      </w:r>
+      <w:r>
+        <w:rPr>
+          <w:rFonts w:hint="eastAsia"/>
+          <w:b/>
+          <w:bCs/>
+        </w:rPr>
+        <w:t>处理带洞的墙</w:t>
+      </w:r>
+    </w:p>
+    <w:p>
+      <w:pPr>
+        <w:ind w:firstLineChars="0"/>
+      </w:pPr>
+      <w:r>
+        <w:rPr>
+          <w:rFonts w:hint="eastAsia"/>
+        </w:rPr>
+        <w:t>带洞的墙是由内外多个封闭多段线构成的一个区域</w:t>
+      </w:r>
+      <w:r>
+        <w:rPr>
+          <w:rFonts w:hint="eastAsia"/>
+        </w:rPr>
+        <w:t>：</w:t>
+      </w:r>
+      <w:r>
+        <w:rPr>
+          <w:rFonts w:hint="eastAsia"/>
+        </w:rPr>
+        <w:t>最外面</w:t>
+      </w:r>
+      <w:r>
+        <w:rPr>
+          <w:rFonts w:hint="eastAsia"/>
+        </w:rPr>
+        <w:t>是一个</w:t>
+      </w:r>
+      <w:r>
+        <w:rPr>
+          <w:rFonts w:hint="eastAsia"/>
+        </w:rPr>
+        <w:t>外轮廓线，内部包含一个或者多个封闭</w:t>
+      </w:r>
+      <w:r>
+        <w:rPr>
+          <w:rFonts w:hint="eastAsia"/>
+        </w:rPr>
+        <w:t>多段线作为“洞”。</w:t>
+      </w:r>
+      <w:r>
+        <w:rPr>
+          <w:rFonts w:hint="eastAsia"/>
+        </w:rPr>
+        <w:t>具体的定义可以参照</w:t>
+      </w:r>
+      <w:r>
+        <w:rPr>
+          <w:rFonts w:hint="eastAsia"/>
+        </w:rPr>
+        <w:t>G</w:t>
+      </w:r>
+      <w:r>
+        <w:t>IS</w:t>
+      </w:r>
+      <w:r>
+        <w:rPr>
+          <w:rFonts w:hint="eastAsia"/>
+        </w:rPr>
+        <w:t>中对</w:t>
+      </w:r>
+      <w:r>
+        <w:rPr>
+          <w:rFonts w:hint="eastAsia"/>
+        </w:rPr>
+        <w:t>P</w:t>
+      </w:r>
+      <w:r>
+        <w:t>olygon</w:t>
+      </w:r>
+      <w:r>
+        <w:rPr>
+          <w:rFonts w:hint="eastAsia"/>
+        </w:rPr>
+        <w:t>的定义。</w:t>
+      </w:r>
+    </w:p>
+    <w:p>
+      <w:pPr>
+        <w:ind w:firstLineChars="0"/>
+      </w:pPr>
+      <w:r>
+        <w:rPr>
+          <w:rFonts w:hint="eastAsia"/>
+        </w:rPr>
+        <w:t>处理带洞的墙，首先要识别有包含关系的多个封闭多段线为</w:t>
+      </w:r>
+      <w:r>
+        <w:rPr>
+          <w:rFonts w:hint="eastAsia"/>
+        </w:rPr>
+        <w:t>带洞的</w:t>
+      </w:r>
+      <w:r>
+        <w:rPr>
+          <w:rFonts w:hint="eastAsia"/>
+        </w:rPr>
+        <w:t>P</w:t>
+      </w:r>
+      <w:r>
+        <w:t>olygon.</w:t>
+      </w:r>
+      <w:r>
+        <w:t xml:space="preserve"> </w:t>
+      </w:r>
+      <w:r>
+        <w:rPr>
+          <w:rFonts w:hint="eastAsia"/>
+        </w:rPr>
+        <w:t>具体的算法可以参考</w:t>
+      </w:r>
+      <w:proofErr w:type="spellStart"/>
+      <w:r>
+        <w:t>PostGIS</w:t>
+      </w:r>
+      <w:proofErr w:type="spellEnd"/>
+      <w:r>
+        <w:rPr>
+          <w:rFonts w:hint="eastAsia"/>
+        </w:rPr>
+        <w:t>中的</w:t>
+      </w:r>
+      <w:proofErr w:type="spellStart"/>
+      <w:r>
+        <w:t>ST_BuildArea</w:t>
+      </w:r>
+      <w:proofErr w:type="spellEnd"/>
+      <w:r>
+        <w:rPr>
+          <w:rFonts w:hint="eastAsia"/>
+        </w:rPr>
+        <w:t>。</w:t>
+      </w:r>
+      <w:r>
+        <w:rPr>
+          <w:rFonts w:hint="eastAsia"/>
+        </w:rPr>
+        <w:t>它已经被移植到我们的代码中，即</w:t>
+      </w:r>
+      <w:proofErr w:type="spellStart"/>
+      <w:r>
+        <w:t>ThCADCoreNTSBuildArea</w:t>
+      </w:r>
+      <w:proofErr w:type="spellEnd"/>
+      <w:r>
+        <w:rPr>
+          <w:rFonts w:hint="eastAsia"/>
+        </w:rPr>
+        <w:t>。</w:t>
+      </w:r>
+    </w:p>
+    <w:p>
+      <w:pPr>
+        <w:ind w:firstLineChars="0"/>
+      </w:pPr>
+      <w:r>
+        <w:rPr>
+          <w:rFonts w:hint="eastAsia"/>
+        </w:rPr>
+        <w:t>带洞的封闭多段线可能不便于后面的处理，</w:t>
+      </w:r>
+      <w:r>
+        <w:rPr>
+          <w:rFonts w:hint="eastAsia"/>
+        </w:rPr>
+        <w:t>这里</w:t>
+      </w:r>
+      <w:r>
+        <w:rPr>
+          <w:rFonts w:hint="eastAsia"/>
+        </w:rPr>
+        <w:t>我们可以</w:t>
+      </w:r>
+      <w:r>
+        <w:rPr>
+          <w:rFonts w:hint="eastAsia"/>
+        </w:rPr>
+        <w:t>使用</w:t>
+      </w:r>
+      <w:r>
+        <w:rPr>
+          <w:rFonts w:hint="eastAsia"/>
+        </w:rPr>
+        <w:t>P</w:t>
+      </w:r>
+      <w:r>
+        <w:t>olygon</w:t>
+      </w:r>
+      <w:r>
+        <w:rPr>
+          <w:rFonts w:hint="eastAsia"/>
+        </w:rPr>
+        <w:t xml:space="preserve"> </w:t>
+      </w:r>
+      <w:r>
+        <w:t>Triangulation</w:t>
+      </w:r>
+      <w:r>
+        <w:rPr>
+          <w:rFonts w:hint="eastAsia"/>
+        </w:rPr>
+        <w:t>的方法</w:t>
+      </w:r>
+      <w:r>
+        <w:rPr>
+          <w:rFonts w:hint="eastAsia"/>
+        </w:rPr>
+        <w:t>把</w:t>
+      </w:r>
+      <w:r>
+        <w:rPr>
+          <w:rFonts w:hint="eastAsia"/>
+        </w:rPr>
+        <w:t>它打成三角形面。</w:t>
+      </w:r>
+      <w:r>
+        <w:rPr>
+          <w:rFonts w:hint="eastAsia"/>
+        </w:rPr>
+        <w:t>这里我们采用</w:t>
+      </w:r>
+      <w:proofErr w:type="spellStart"/>
+      <w:r>
+        <w:rPr>
+          <w:rFonts w:hint="eastAsia"/>
+        </w:rPr>
+        <w:t>Ear</w:t>
+      </w:r>
+      <w:r>
+        <w:t>Cut</w:t>
+      </w:r>
+      <w:proofErr w:type="spellEnd"/>
+      <w:r>
+        <w:rPr>
+          <w:rFonts w:hint="eastAsia"/>
+        </w:rPr>
+        <w:t>的算法</w:t>
+      </w:r>
+      <w:r>
+        <w:rPr>
+          <w:rFonts w:hint="eastAsia"/>
+        </w:rPr>
+        <w:t>。</w:t>
+      </w:r>
+      <w:r>
+        <w:rPr>
+          <w:rFonts w:hint="eastAsia"/>
+        </w:rPr>
+        <w:t>具体的算法可以参考：</w:t>
+      </w:r>
+    </w:p>
+    <w:p>
+      <w:pPr>
+        <w:ind w:firstLineChars="0"/>
+      </w:pPr>
+      <w:hyperlink r:id="rId9" w:history="1">
+        <w:r>
+          <w:t>https://github.com/mapbox/earcut.hpp</w:t>
+        </w:r>
+      </w:hyperlink>
+    </w:p>
+    <w:p>
+      <w:pPr>
+        <w:ind w:firstLineChars="0"/>
+      </w:pPr>
+      <w:r>
+        <w:rPr>
+          <w:rFonts w:hint="eastAsia"/>
+        </w:rPr>
+        <w:t>它已经被移植到我们的代码中，即</w:t>
+      </w:r>
+      <w:proofErr w:type="spellStart"/>
+      <w:r>
+        <w:t>ThCADCoreNTSEarCutTriangulationBuilder</w:t>
+      </w:r>
+      <w:proofErr w:type="spellEnd"/>
+    </w:p>
+    <w:p>
+      <w:pPr>
+        <w:ind w:firstLineChars="0"/>
+        <w:rPr>
+          <w:rFonts w:hint="eastAsia"/>
+        </w:rPr>
+      </w:pPr>
+      <w:r>
+        <w:rPr>
+          <w:rFonts w:hint="eastAsia"/>
+        </w:rPr>
+        <w:t>注：在</w:t>
+      </w:r>
+      <w:r>
+        <w:rPr>
+          <w:rFonts w:hint="eastAsia"/>
+        </w:rPr>
+        <w:t>A</w:t>
+      </w:r>
+      <w:r>
+        <w:t>utoCAD</w:t>
+      </w:r>
+      <w:r>
+        <w:rPr>
+          <w:rFonts w:hint="eastAsia"/>
+        </w:rPr>
+        <w:t>中带洞的封闭多段线可以用</w:t>
+      </w:r>
+      <w:proofErr w:type="spellStart"/>
+      <w:r>
+        <w:rPr>
+          <w:rFonts w:hint="eastAsia"/>
+        </w:rPr>
+        <w:t>M</w:t>
+      </w:r>
+      <w:r>
+        <w:t>Polygon</w:t>
+      </w:r>
+      <w:proofErr w:type="spellEnd"/>
+      <w:r>
+        <w:rPr>
+          <w:rFonts w:hint="eastAsia"/>
+        </w:rPr>
+        <w:t>来标识</w:t>
+      </w:r>
+    </w:p>
+    <w:p>
+      <w:pPr>
+        <w:pStyle w:val="1"/>
+      </w:pPr>
+      <w:r>
+        <w:rPr>
+          <w:rFonts w:hint="eastAsia"/>
+        </w:rPr>
+        <w:t>其他注意事项</w:t>
+      </w:r>
+      <w:r>
+        <w:rPr>
+          <w:rFonts w:hint="eastAsia"/>
+        </w:rPr>
+        <w:t>：</w:t>
+      </w:r>
+    </w:p>
+    <w:p>
+      <w:pPr>
+        <w:pStyle w:val="a3"/>
+        <w:numPr>
+          <w:ilvl w:val="0"/>
+          <w:numId w:val="48"/>
+        </w:numPr>
+        <w:ind w:firstLineChars="0"/>
+      </w:pPr>
+      <w:r>
+        <w:rPr>
+          <w:rFonts w:hint="eastAsia"/>
+        </w:rPr>
+        <w:t>不显示</w:t>
+      </w:r>
+      <w:proofErr w:type="gramStart"/>
+      <w:r>
+        <w:rPr>
+          <w:rFonts w:hint="eastAsia"/>
+        </w:rPr>
+        <w:t>的图层不用</w:t>
+      </w:r>
+      <w:proofErr w:type="gramEnd"/>
+      <w:r>
+        <w:rPr>
+          <w:rFonts w:hint="eastAsia"/>
+        </w:rPr>
+        <w:t>提取</w:t>
+      </w:r>
+    </w:p>
+    <w:p>
+      <w:pPr>
+        <w:pStyle w:val="a3"/>
+        <w:numPr>
+          <w:ilvl w:val="0"/>
+          <w:numId w:val="48"/>
+        </w:numPr>
+        <w:ind w:firstLineChars="0"/>
       </w:pPr>
       <w:r>
         <w:rPr>
@@ -703,16 +1360,14 @@
         </w:rPr>
         <w:t>，暂时可以不用考虑裁剪</w:t>
       </w:r>
-      <w:bookmarkStart w:id="3" w:name="_GoBack"/>
-      <w:bookmarkEnd w:id="3"/>
     </w:p>
     <w:sectPr>
-      <w:headerReference w:type="even" r:id="rId9"/>
-      <w:headerReference w:type="default" r:id="rId10"/>
-      <w:footerReference w:type="even" r:id="rId11"/>
-      <w:footerReference w:type="default" r:id="rId12"/>
-      <w:headerReference w:type="first" r:id="rId13"/>
-      <w:footerReference w:type="first" r:id="rId14"/>
+      <w:headerReference w:type="even" r:id="rId10"/>
+      <w:headerReference w:type="default" r:id="rId11"/>
+      <w:footerReference w:type="even" r:id="rId12"/>
+      <w:footerReference w:type="default" r:id="rId13"/>
+      <w:headerReference w:type="first" r:id="rId14"/>
+      <w:footerReference w:type="first" r:id="rId15"/>
       <w:pgSz w:w="11906" w:h="16838"/>
       <w:pgMar w:top="1440" w:right="1080" w:bottom="1440" w:left="1080" w:header="851" w:footer="992" w:gutter="0"/>
       <w:cols w:space="425"/>
@@ -723,7 +1378,7 @@
 </file>
 
 <file path=word/endnotes.xml><?xml version="1.0" encoding="utf-8"?>
-<w:endnotes xmlns:wpc="http://schemas.microsoft.com/office/word/2010/wordprocessingCanvas" xmlns:cx="http://schemas.microsoft.com/office/drawing/2014/chartex" xmlns:cx1="http://schemas.microsoft.com/office/drawing/2015/9/8/chartex" xmlns:mc="http://schemas.openxmlformats.org/markup-compatibility/2006" xmlns:o="urn:schemas-microsoft-com:office:office" xmlns:r="http://schemas.openxmlformats.org/officeDocument/2006/relationships" xmlns:m="http://schemas.openxmlformats.org/officeDocument/2006/math" xmlns:v="urn:schemas-microsoft-com:vml" xmlns:wp14="http://schemas.microsoft.com/office/word/2010/wordprocessingDrawing" xmlns:wp="http://schemas.openxmlformats.org/drawingml/2006/wordprocessingDrawing" xmlns:w10="urn:schemas-microsoft-com:office:word" xmlns:w="http://schemas.openxmlformats.org/wordprocessingml/2006/main" xmlns:w14="http://schemas.microsoft.com/office/word/2010/wordml" xmlns:w15="http://schemas.microsoft.com/office/word/2012/wordml" xmlns:w16se="http://schemas.microsoft.com/office/word/2015/wordml/symex" xmlns:wpg="http://schemas.microsoft.com/office/word/2010/wordprocessingGroup" xmlns:wpi="http://schemas.microsoft.com/office/word/2010/wordprocessingInk" xmlns:wne="http://schemas.microsoft.com/office/word/2006/wordml" xmlns:wps="http://schemas.microsoft.com/office/word/2010/wordprocessingShape" mc:Ignorable="w14 w15 w16se wp14">
+<w:endnotes xmlns:wpc="http://schemas.microsoft.com/office/word/2010/wordprocessingCanvas" xmlns:cx="http://schemas.microsoft.com/office/drawing/2014/chartex" xmlns:cx1="http://schemas.microsoft.com/office/drawing/2015/9/8/chartex" xmlns:cx2="http://schemas.microsoft.com/office/drawing/2015/10/21/chartex" xmlns:cx3="http://schemas.microsoft.com/office/drawing/2016/5/9/chartex" xmlns:cx4="http://schemas.microsoft.com/office/drawing/2016/5/10/chartex" xmlns:cx5="http://schemas.microsoft.com/office/drawing/2016/5/11/chartex" xmlns:cx6="http://schemas.microsoft.com/office/drawing/2016/5/12/chartex" xmlns:cx7="http://schemas.microsoft.com/office/drawing/2016/5/13/chartex" xmlns:cx8="http://schemas.microsoft.com/office/drawing/2016/5/14/chartex" xmlns:mc="http://schemas.openxmlformats.org/markup-compatibility/2006" xmlns:aink="http://schemas.microsoft.com/office/drawing/2016/ink" xmlns:am3d="http://schemas.microsoft.com/office/drawing/2017/model3d" xmlns:o="urn:schemas-microsoft-com:office:office" xmlns:r="http://schemas.openxmlformats.org/officeDocument/2006/relationships" xmlns:m="http://schemas.openxmlformats.org/officeDocument/2006/math" xmlns:v="urn:schemas-microsoft-com:vml" xmlns:wp14="http://schemas.microsoft.com/office/word/2010/wordprocessingDrawing" xmlns:wp="http://schemas.openxmlformats.org/drawingml/2006/wordprocessingDrawing" xmlns:w10="urn:schemas-microsoft-com:office:word" xmlns:w="http://schemas.openxmlformats.org/wordprocessingml/2006/main" xmlns:w14="http://schemas.microsoft.com/office/word/2010/wordml" xmlns:w15="http://schemas.microsoft.com/office/word/2012/wordml" xmlns:w16cex="http://schemas.microsoft.com/office/word/2018/wordml/cex" xmlns:w16cid="http://schemas.microsoft.com/office/word/2016/wordml/cid" xmlns:w16="http://schemas.microsoft.com/office/word/2018/wordml" xmlns:w16se="http://schemas.microsoft.com/office/word/2015/wordml/symex" xmlns:wpg="http://schemas.microsoft.com/office/word/2010/wordprocessingGroup" xmlns:wpi="http://schemas.microsoft.com/office/word/2010/wordprocessingInk" xmlns:wne="http://schemas.microsoft.com/office/word/2006/wordml" xmlns:wps="http://schemas.microsoft.com/office/word/2010/wordprocessingShape" mc:Ignorable="w14 w15 w16se w16cid w16 w16cex wp14">
   <w:endnote w:type="separator" w:id="-1">
     <w:p>
       <w:pPr>
@@ -748,7 +1403,7 @@
 </file>
 
 <file path=word/footer1.xml><?xml version="1.0" encoding="utf-8"?>
-<w:ftr xmlns:wpc="http://schemas.microsoft.com/office/word/2010/wordprocessingCanvas" xmlns:cx="http://schemas.microsoft.com/office/drawing/2014/chartex" xmlns:cx1="http://schemas.microsoft.com/office/drawing/2015/9/8/chartex" xmlns:mc="http://schemas.openxmlformats.org/markup-compatibility/2006" xmlns:o="urn:schemas-microsoft-com:office:office" xmlns:r="http://schemas.openxmlformats.org/officeDocument/2006/relationships" xmlns:m="http://schemas.openxmlformats.org/officeDocument/2006/math" xmlns:v="urn:schemas-microsoft-com:vml" xmlns:wp14="http://schemas.microsoft.com/office/word/2010/wordprocessingDrawing" xmlns:wp="http://schemas.openxmlformats.org/drawingml/2006/wordprocessingDrawing" xmlns:w10="urn:schemas-microsoft-com:office:word" xmlns:w="http://schemas.openxmlformats.org/wordprocessingml/2006/main" xmlns:w14="http://schemas.microsoft.com/office/word/2010/wordml" xmlns:w15="http://schemas.microsoft.com/office/word/2012/wordml" xmlns:w16se="http://schemas.microsoft.com/office/word/2015/wordml/symex" xmlns:wpg="http://schemas.microsoft.com/office/word/2010/wordprocessingGroup" xmlns:wpi="http://schemas.microsoft.com/office/word/2010/wordprocessingInk" xmlns:wne="http://schemas.microsoft.com/office/word/2006/wordml" xmlns:wps="http://schemas.microsoft.com/office/word/2010/wordprocessingShape" mc:Ignorable="w14 w15 w16se wp14">
+<w:ftr xmlns:wpc="http://schemas.microsoft.com/office/word/2010/wordprocessingCanvas" xmlns:cx="http://schemas.microsoft.com/office/drawing/2014/chartex" xmlns:cx1="http://schemas.microsoft.com/office/drawing/2015/9/8/chartex" xmlns:cx2="http://schemas.microsoft.com/office/drawing/2015/10/21/chartex" xmlns:cx3="http://schemas.microsoft.com/office/drawing/2016/5/9/chartex" xmlns:cx4="http://schemas.microsoft.com/office/drawing/2016/5/10/chartex" xmlns:cx5="http://schemas.microsoft.com/office/drawing/2016/5/11/chartex" xmlns:cx6="http://schemas.microsoft.com/office/drawing/2016/5/12/chartex" xmlns:cx7="http://schemas.microsoft.com/office/drawing/2016/5/13/chartex" xmlns:cx8="http://schemas.microsoft.com/office/drawing/2016/5/14/chartex" xmlns:mc="http://schemas.openxmlformats.org/markup-compatibility/2006" xmlns:aink="http://schemas.microsoft.com/office/drawing/2016/ink" xmlns:am3d="http://schemas.microsoft.com/office/drawing/2017/model3d" xmlns:o="urn:schemas-microsoft-com:office:office" xmlns:r="http://schemas.openxmlformats.org/officeDocument/2006/relationships" xmlns:m="http://schemas.openxmlformats.org/officeDocument/2006/math" xmlns:v="urn:schemas-microsoft-com:vml" xmlns:wp14="http://schemas.microsoft.com/office/word/2010/wordprocessingDrawing" xmlns:wp="http://schemas.openxmlformats.org/drawingml/2006/wordprocessingDrawing" xmlns:w10="urn:schemas-microsoft-com:office:word" xmlns:w="http://schemas.openxmlformats.org/wordprocessingml/2006/main" xmlns:w14="http://schemas.microsoft.com/office/word/2010/wordml" xmlns:w15="http://schemas.microsoft.com/office/word/2012/wordml" xmlns:w16cex="http://schemas.microsoft.com/office/word/2018/wordml/cex" xmlns:w16cid="http://schemas.microsoft.com/office/word/2016/wordml/cid" xmlns:w16="http://schemas.microsoft.com/office/word/2018/wordml" xmlns:w16se="http://schemas.microsoft.com/office/word/2015/wordml/symex" xmlns:wpg="http://schemas.microsoft.com/office/word/2010/wordprocessingGroup" xmlns:wpi="http://schemas.microsoft.com/office/word/2010/wordprocessingInk" xmlns:wne="http://schemas.microsoft.com/office/word/2006/wordml" xmlns:wps="http://schemas.microsoft.com/office/word/2010/wordprocessingShape" mc:Ignorable="w14 w15 w16se w16cid w16 w16cex wp14">
   <w:p>
     <w:pPr>
       <w:pStyle w:val="a6"/>
@@ -759,7 +1414,7 @@
 </file>
 
 <file path=word/footer2.xml><?xml version="1.0" encoding="utf-8"?>
-<w:ftr xmlns:wpc="http://schemas.microsoft.com/office/word/2010/wordprocessingCanvas" xmlns:cx="http://schemas.microsoft.com/office/drawing/2014/chartex" xmlns:cx1="http://schemas.microsoft.com/office/drawing/2015/9/8/chartex" xmlns:mc="http://schemas.openxmlformats.org/markup-compatibility/2006" xmlns:o="urn:schemas-microsoft-com:office:office" xmlns:r="http://schemas.openxmlformats.org/officeDocument/2006/relationships" xmlns:m="http://schemas.openxmlformats.org/officeDocument/2006/math" xmlns:v="urn:schemas-microsoft-com:vml" xmlns:wp14="http://schemas.microsoft.com/office/word/2010/wordprocessingDrawing" xmlns:wp="http://schemas.openxmlformats.org/drawingml/2006/wordprocessingDrawing" xmlns:w10="urn:schemas-microsoft-com:office:word" xmlns:w="http://schemas.openxmlformats.org/wordprocessingml/2006/main" xmlns:w14="http://schemas.microsoft.com/office/word/2010/wordml" xmlns:w15="http://schemas.microsoft.com/office/word/2012/wordml" xmlns:w16se="http://schemas.microsoft.com/office/word/2015/wordml/symex" xmlns:wpg="http://schemas.microsoft.com/office/word/2010/wordprocessingGroup" xmlns:wpi="http://schemas.microsoft.com/office/word/2010/wordprocessingInk" xmlns:wne="http://schemas.microsoft.com/office/word/2006/wordml" xmlns:wps="http://schemas.microsoft.com/office/word/2010/wordprocessingShape" mc:Ignorable="w14 w15 w16se wp14">
+<w:ftr xmlns:wpc="http://schemas.microsoft.com/office/word/2010/wordprocessingCanvas" xmlns:cx="http://schemas.microsoft.com/office/drawing/2014/chartex" xmlns:cx1="http://schemas.microsoft.com/office/drawing/2015/9/8/chartex" xmlns:cx2="http://schemas.microsoft.com/office/drawing/2015/10/21/chartex" xmlns:cx3="http://schemas.microsoft.com/office/drawing/2016/5/9/chartex" xmlns:cx4="http://schemas.microsoft.com/office/drawing/2016/5/10/chartex" xmlns:cx5="http://schemas.microsoft.com/office/drawing/2016/5/11/chartex" xmlns:cx6="http://schemas.microsoft.com/office/drawing/2016/5/12/chartex" xmlns:cx7="http://schemas.microsoft.com/office/drawing/2016/5/13/chartex" xmlns:cx8="http://schemas.microsoft.com/office/drawing/2016/5/14/chartex" xmlns:mc="http://schemas.openxmlformats.org/markup-compatibility/2006" xmlns:aink="http://schemas.microsoft.com/office/drawing/2016/ink" xmlns:am3d="http://schemas.microsoft.com/office/drawing/2017/model3d" xmlns:o="urn:schemas-microsoft-com:office:office" xmlns:r="http://schemas.openxmlformats.org/officeDocument/2006/relationships" xmlns:m="http://schemas.openxmlformats.org/officeDocument/2006/math" xmlns:v="urn:schemas-microsoft-com:vml" xmlns:wp14="http://schemas.microsoft.com/office/word/2010/wordprocessingDrawing" xmlns:wp="http://schemas.openxmlformats.org/drawingml/2006/wordprocessingDrawing" xmlns:w10="urn:schemas-microsoft-com:office:word" xmlns:w="http://schemas.openxmlformats.org/wordprocessingml/2006/main" xmlns:w14="http://schemas.microsoft.com/office/word/2010/wordml" xmlns:w15="http://schemas.microsoft.com/office/word/2012/wordml" xmlns:w16cex="http://schemas.microsoft.com/office/word/2018/wordml/cex" xmlns:w16cid="http://schemas.microsoft.com/office/word/2016/wordml/cid" xmlns:w16="http://schemas.microsoft.com/office/word/2018/wordml" xmlns:w16se="http://schemas.microsoft.com/office/word/2015/wordml/symex" xmlns:wpg="http://schemas.microsoft.com/office/word/2010/wordprocessingGroup" xmlns:wpi="http://schemas.microsoft.com/office/word/2010/wordprocessingInk" xmlns:wne="http://schemas.microsoft.com/office/word/2006/wordml" xmlns:wps="http://schemas.microsoft.com/office/word/2010/wordprocessingShape" mc:Ignorable="w14 w15 w16se w16cid w16 w16cex wp14">
   <w:p>
     <w:pPr>
       <w:pStyle w:val="a6"/>
@@ -770,7 +1425,7 @@
 </file>
 
 <file path=word/footer3.xml><?xml version="1.0" encoding="utf-8"?>
-<w:ftr xmlns:wpc="http://schemas.microsoft.com/office/word/2010/wordprocessingCanvas" xmlns:cx="http://schemas.microsoft.com/office/drawing/2014/chartex" xmlns:cx1="http://schemas.microsoft.com/office/drawing/2015/9/8/chartex" xmlns:mc="http://schemas.openxmlformats.org/markup-compatibility/2006" xmlns:o="urn:schemas-microsoft-com:office:office" xmlns:r="http://schemas.openxmlformats.org/officeDocument/2006/relationships" xmlns:m="http://schemas.openxmlformats.org/officeDocument/2006/math" xmlns:v="urn:schemas-microsoft-com:vml" xmlns:wp14="http://schemas.microsoft.com/office/word/2010/wordprocessingDrawing" xmlns:wp="http://schemas.openxmlformats.org/drawingml/2006/wordprocessingDrawing" xmlns:w10="urn:schemas-microsoft-com:office:word" xmlns:w="http://schemas.openxmlformats.org/wordprocessingml/2006/main" xmlns:w14="http://schemas.microsoft.com/office/word/2010/wordml" xmlns:w15="http://schemas.microsoft.com/office/word/2012/wordml" xmlns:w16se="http://schemas.microsoft.com/office/word/2015/wordml/symex" xmlns:wpg="http://schemas.microsoft.com/office/word/2010/wordprocessingGroup" xmlns:wpi="http://schemas.microsoft.com/office/word/2010/wordprocessingInk" xmlns:wne="http://schemas.microsoft.com/office/word/2006/wordml" xmlns:wps="http://schemas.microsoft.com/office/word/2010/wordprocessingShape" mc:Ignorable="w14 w15 w16se wp14">
+<w:ftr xmlns:wpc="http://schemas.microsoft.com/office/word/2010/wordprocessingCanvas" xmlns:cx="http://schemas.microsoft.com/office/drawing/2014/chartex" xmlns:cx1="http://schemas.microsoft.com/office/drawing/2015/9/8/chartex" xmlns:cx2="http://schemas.microsoft.com/office/drawing/2015/10/21/chartex" xmlns:cx3="http://schemas.microsoft.com/office/drawing/2016/5/9/chartex" xmlns:cx4="http://schemas.microsoft.com/office/drawing/2016/5/10/chartex" xmlns:cx5="http://schemas.microsoft.com/office/drawing/2016/5/11/chartex" xmlns:cx6="http://schemas.microsoft.com/office/drawing/2016/5/12/chartex" xmlns:cx7="http://schemas.microsoft.com/office/drawing/2016/5/13/chartex" xmlns:cx8="http://schemas.microsoft.com/office/drawing/2016/5/14/chartex" xmlns:mc="http://schemas.openxmlformats.org/markup-compatibility/2006" xmlns:aink="http://schemas.microsoft.com/office/drawing/2016/ink" xmlns:am3d="http://schemas.microsoft.com/office/drawing/2017/model3d" xmlns:o="urn:schemas-microsoft-com:office:office" xmlns:r="http://schemas.openxmlformats.org/officeDocument/2006/relationships" xmlns:m="http://schemas.openxmlformats.org/officeDocument/2006/math" xmlns:v="urn:schemas-microsoft-com:vml" xmlns:wp14="http://schemas.microsoft.com/office/word/2010/wordprocessingDrawing" xmlns:wp="http://schemas.openxmlformats.org/drawingml/2006/wordprocessingDrawing" xmlns:w10="urn:schemas-microsoft-com:office:word" xmlns:w="http://schemas.openxmlformats.org/wordprocessingml/2006/main" xmlns:w14="http://schemas.microsoft.com/office/word/2010/wordml" xmlns:w15="http://schemas.microsoft.com/office/word/2012/wordml" xmlns:w16cex="http://schemas.microsoft.com/office/word/2018/wordml/cex" xmlns:w16cid="http://schemas.microsoft.com/office/word/2016/wordml/cid" xmlns:w16="http://schemas.microsoft.com/office/word/2018/wordml" xmlns:w16se="http://schemas.microsoft.com/office/word/2015/wordml/symex" xmlns:wpg="http://schemas.microsoft.com/office/word/2010/wordprocessingGroup" xmlns:wpi="http://schemas.microsoft.com/office/word/2010/wordprocessingInk" xmlns:wne="http://schemas.microsoft.com/office/word/2006/wordml" xmlns:wps="http://schemas.microsoft.com/office/word/2010/wordprocessingShape" mc:Ignorable="w14 w15 w16se w16cid w16 w16cex wp14">
   <w:p>
     <w:pPr>
       <w:pStyle w:val="a6"/>
@@ -781,7 +1436,7 @@
 </file>
 
 <file path=word/footnotes.xml><?xml version="1.0" encoding="utf-8"?>
-<w:footnotes xmlns:wpc="http://schemas.microsoft.com/office/word/2010/wordprocessingCanvas" xmlns:cx="http://schemas.microsoft.com/office/drawing/2014/chartex" xmlns:cx1="http://schemas.microsoft.com/office/drawing/2015/9/8/chartex" xmlns:mc="http://schemas.openxmlformats.org/markup-compatibility/2006" xmlns:o="urn:schemas-microsoft-com:office:office" xmlns:r="http://schemas.openxmlformats.org/officeDocument/2006/relationships" xmlns:m="http://schemas.openxmlformats.org/officeDocument/2006/math" xmlns:v="urn:schemas-microsoft-com:vml" xmlns:wp14="http://schemas.microsoft.com/office/word/2010/wordprocessingDrawing" xmlns:wp="http://schemas.openxmlformats.org/drawingml/2006/wordprocessingDrawing" xmlns:w10="urn:schemas-microsoft-com:office:word" xmlns:w="http://schemas.openxmlformats.org/wordprocessingml/2006/main" xmlns:w14="http://schemas.microsoft.com/office/word/2010/wordml" xmlns:w15="http://schemas.microsoft.com/office/word/2012/wordml" xmlns:w16se="http://schemas.microsoft.com/office/word/2015/wordml/symex" xmlns:wpg="http://schemas.microsoft.com/office/word/2010/wordprocessingGroup" xmlns:wpi="http://schemas.microsoft.com/office/word/2010/wordprocessingInk" xmlns:wne="http://schemas.microsoft.com/office/word/2006/wordml" xmlns:wps="http://schemas.microsoft.com/office/word/2010/wordprocessingShape" mc:Ignorable="w14 w15 w16se wp14">
+<w:footnotes xmlns:wpc="http://schemas.microsoft.com/office/word/2010/wordprocessingCanvas" xmlns:cx="http://schemas.microsoft.com/office/drawing/2014/chartex" xmlns:cx1="http://schemas.microsoft.com/office/drawing/2015/9/8/chartex" xmlns:cx2="http://schemas.microsoft.com/office/drawing/2015/10/21/chartex" xmlns:cx3="http://schemas.microsoft.com/office/drawing/2016/5/9/chartex" xmlns:cx4="http://schemas.microsoft.com/office/drawing/2016/5/10/chartex" xmlns:cx5="http://schemas.microsoft.com/office/drawing/2016/5/11/chartex" xmlns:cx6="http://schemas.microsoft.com/office/drawing/2016/5/12/chartex" xmlns:cx7="http://schemas.microsoft.com/office/drawing/2016/5/13/chartex" xmlns:cx8="http://schemas.microsoft.com/office/drawing/2016/5/14/chartex" xmlns:mc="http://schemas.openxmlformats.org/markup-compatibility/2006" xmlns:aink="http://schemas.microsoft.com/office/drawing/2016/ink" xmlns:am3d="http://schemas.microsoft.com/office/drawing/2017/model3d" xmlns:o="urn:schemas-microsoft-com:office:office" xmlns:r="http://schemas.openxmlformats.org/officeDocument/2006/relationships" xmlns:m="http://schemas.openxmlformats.org/officeDocument/2006/math" xmlns:v="urn:schemas-microsoft-com:vml" xmlns:wp14="http://schemas.microsoft.com/office/word/2010/wordprocessingDrawing" xmlns:wp="http://schemas.openxmlformats.org/drawingml/2006/wordprocessingDrawing" xmlns:w10="urn:schemas-microsoft-com:office:word" xmlns:w="http://schemas.openxmlformats.org/wordprocessingml/2006/main" xmlns:w14="http://schemas.microsoft.com/office/word/2010/wordml" xmlns:w15="http://schemas.microsoft.com/office/word/2012/wordml" xmlns:w16cex="http://schemas.microsoft.com/office/word/2018/wordml/cex" xmlns:w16cid="http://schemas.microsoft.com/office/word/2016/wordml/cid" xmlns:w16="http://schemas.microsoft.com/office/word/2018/wordml" xmlns:w16se="http://schemas.microsoft.com/office/word/2015/wordml/symex" xmlns:wpg="http://schemas.microsoft.com/office/word/2010/wordprocessingGroup" xmlns:wpi="http://schemas.microsoft.com/office/word/2010/wordprocessingInk" xmlns:wne="http://schemas.microsoft.com/office/word/2006/wordml" xmlns:wps="http://schemas.microsoft.com/office/word/2010/wordprocessingShape" mc:Ignorable="w14 w15 w16se w16cid w16 w16cex wp14">
   <w:footnote w:type="separator" w:id="-1">
     <w:p>
       <w:pPr>
@@ -806,7 +1461,7 @@
 </file>
 
 <file path=word/header1.xml><?xml version="1.0" encoding="utf-8"?>
-<w:hdr xmlns:wpc="http://schemas.microsoft.com/office/word/2010/wordprocessingCanvas" xmlns:cx="http://schemas.microsoft.com/office/drawing/2014/chartex" xmlns:cx1="http://schemas.microsoft.com/office/drawing/2015/9/8/chartex" xmlns:mc="http://schemas.openxmlformats.org/markup-compatibility/2006" xmlns:o="urn:schemas-microsoft-com:office:office" xmlns:r="http://schemas.openxmlformats.org/officeDocument/2006/relationships" xmlns:m="http://schemas.openxmlformats.org/officeDocument/2006/math" xmlns:v="urn:schemas-microsoft-com:vml" xmlns:wp14="http://schemas.microsoft.com/office/word/2010/wordprocessingDrawing" xmlns:wp="http://schemas.openxmlformats.org/drawingml/2006/wordprocessingDrawing" xmlns:w10="urn:schemas-microsoft-com:office:word" xmlns:w="http://schemas.openxmlformats.org/wordprocessingml/2006/main" xmlns:w14="http://schemas.microsoft.com/office/word/2010/wordml" xmlns:w15="http://schemas.microsoft.com/office/word/2012/wordml" xmlns:w16se="http://schemas.microsoft.com/office/word/2015/wordml/symex" xmlns:wpg="http://schemas.microsoft.com/office/word/2010/wordprocessingGroup" xmlns:wpi="http://schemas.microsoft.com/office/word/2010/wordprocessingInk" xmlns:wne="http://schemas.microsoft.com/office/word/2006/wordml" xmlns:wps="http://schemas.microsoft.com/office/word/2010/wordprocessingShape" mc:Ignorable="w14 w15 w16se wp14">
+<w:hdr xmlns:wpc="http://schemas.microsoft.com/office/word/2010/wordprocessingCanvas" xmlns:cx="http://schemas.microsoft.com/office/drawing/2014/chartex" xmlns:cx1="http://schemas.microsoft.com/office/drawing/2015/9/8/chartex" xmlns:cx2="http://schemas.microsoft.com/office/drawing/2015/10/21/chartex" xmlns:cx3="http://schemas.microsoft.com/office/drawing/2016/5/9/chartex" xmlns:cx4="http://schemas.microsoft.com/office/drawing/2016/5/10/chartex" xmlns:cx5="http://schemas.microsoft.com/office/drawing/2016/5/11/chartex" xmlns:cx6="http://schemas.microsoft.com/office/drawing/2016/5/12/chartex" xmlns:cx7="http://schemas.microsoft.com/office/drawing/2016/5/13/chartex" xmlns:cx8="http://schemas.microsoft.com/office/drawing/2016/5/14/chartex" xmlns:mc="http://schemas.openxmlformats.org/markup-compatibility/2006" xmlns:aink="http://schemas.microsoft.com/office/drawing/2016/ink" xmlns:am3d="http://schemas.microsoft.com/office/drawing/2017/model3d" xmlns:o="urn:schemas-microsoft-com:office:office" xmlns:r="http://schemas.openxmlformats.org/officeDocument/2006/relationships" xmlns:m="http://schemas.openxmlformats.org/officeDocument/2006/math" xmlns:v="urn:schemas-microsoft-com:vml" xmlns:wp14="http://schemas.microsoft.com/office/word/2010/wordprocessingDrawing" xmlns:wp="http://schemas.openxmlformats.org/drawingml/2006/wordprocessingDrawing" xmlns:w10="urn:schemas-microsoft-com:office:word" xmlns:w="http://schemas.openxmlformats.org/wordprocessingml/2006/main" xmlns:w14="http://schemas.microsoft.com/office/word/2010/wordml" xmlns:w15="http://schemas.microsoft.com/office/word/2012/wordml" xmlns:w16cex="http://schemas.microsoft.com/office/word/2018/wordml/cex" xmlns:w16cid="http://schemas.microsoft.com/office/word/2016/wordml/cid" xmlns:w16="http://schemas.microsoft.com/office/word/2018/wordml" xmlns:w16se="http://schemas.microsoft.com/office/word/2015/wordml/symex" xmlns:wpg="http://schemas.microsoft.com/office/word/2010/wordprocessingGroup" xmlns:wpi="http://schemas.microsoft.com/office/word/2010/wordprocessingInk" xmlns:wne="http://schemas.microsoft.com/office/word/2006/wordml" xmlns:wps="http://schemas.microsoft.com/office/word/2010/wordprocessingShape" mc:Ignorable="w14 w15 w16se w16cid w16 w16cex wp14">
   <w:p>
     <w:pPr>
       <w:pStyle w:val="a4"/>
@@ -817,7 +1472,7 @@
 </file>
 
 <file path=word/header2.xml><?xml version="1.0" encoding="utf-8"?>
-<w:hdr xmlns:wpc="http://schemas.microsoft.com/office/word/2010/wordprocessingCanvas" xmlns:cx="http://schemas.microsoft.com/office/drawing/2014/chartex" xmlns:cx1="http://schemas.microsoft.com/office/drawing/2015/9/8/chartex" xmlns:mc="http://schemas.openxmlformats.org/markup-compatibility/2006" xmlns:o="urn:schemas-microsoft-com:office:office" xmlns:r="http://schemas.openxmlformats.org/officeDocument/2006/relationships" xmlns:m="http://schemas.openxmlformats.org/officeDocument/2006/math" xmlns:v="urn:schemas-microsoft-com:vml" xmlns:wp14="http://schemas.microsoft.com/office/word/2010/wordprocessingDrawing" xmlns:wp="http://schemas.openxmlformats.org/drawingml/2006/wordprocessingDrawing" xmlns:w10="urn:schemas-microsoft-com:office:word" xmlns:w="http://schemas.openxmlformats.org/wordprocessingml/2006/main" xmlns:w14="http://schemas.microsoft.com/office/word/2010/wordml" xmlns:w15="http://schemas.microsoft.com/office/word/2012/wordml" xmlns:w16se="http://schemas.microsoft.com/office/word/2015/wordml/symex" xmlns:wpg="http://schemas.microsoft.com/office/word/2010/wordprocessingGroup" xmlns:wpi="http://schemas.microsoft.com/office/word/2010/wordprocessingInk" xmlns:wne="http://schemas.microsoft.com/office/word/2006/wordml" xmlns:wps="http://schemas.microsoft.com/office/word/2010/wordprocessingShape" mc:Ignorable="w14 w15 w16se wp14">
+<w:hdr xmlns:wpc="http://schemas.microsoft.com/office/word/2010/wordprocessingCanvas" xmlns:cx="http://schemas.microsoft.com/office/drawing/2014/chartex" xmlns:cx1="http://schemas.microsoft.com/office/drawing/2015/9/8/chartex" xmlns:cx2="http://schemas.microsoft.com/office/drawing/2015/10/21/chartex" xmlns:cx3="http://schemas.microsoft.com/office/drawing/2016/5/9/chartex" xmlns:cx4="http://schemas.microsoft.com/office/drawing/2016/5/10/chartex" xmlns:cx5="http://schemas.microsoft.com/office/drawing/2016/5/11/chartex" xmlns:cx6="http://schemas.microsoft.com/office/drawing/2016/5/12/chartex" xmlns:cx7="http://schemas.microsoft.com/office/drawing/2016/5/13/chartex" xmlns:cx8="http://schemas.microsoft.com/office/drawing/2016/5/14/chartex" xmlns:mc="http://schemas.openxmlformats.org/markup-compatibility/2006" xmlns:aink="http://schemas.microsoft.com/office/drawing/2016/ink" xmlns:am3d="http://schemas.microsoft.com/office/drawing/2017/model3d" xmlns:o="urn:schemas-microsoft-com:office:office" xmlns:r="http://schemas.openxmlformats.org/officeDocument/2006/relationships" xmlns:m="http://schemas.openxmlformats.org/officeDocument/2006/math" xmlns:v="urn:schemas-microsoft-com:vml" xmlns:wp14="http://schemas.microsoft.com/office/word/2010/wordprocessingDrawing" xmlns:wp="http://schemas.openxmlformats.org/drawingml/2006/wordprocessingDrawing" xmlns:w10="urn:schemas-microsoft-com:office:word" xmlns:w="http://schemas.openxmlformats.org/wordprocessingml/2006/main" xmlns:w14="http://schemas.microsoft.com/office/word/2010/wordml" xmlns:w15="http://schemas.microsoft.com/office/word/2012/wordml" xmlns:w16cex="http://schemas.microsoft.com/office/word/2018/wordml/cex" xmlns:w16cid="http://schemas.microsoft.com/office/word/2016/wordml/cid" xmlns:w16="http://schemas.microsoft.com/office/word/2018/wordml" xmlns:w16se="http://schemas.microsoft.com/office/word/2015/wordml/symex" xmlns:wpg="http://schemas.microsoft.com/office/word/2010/wordprocessingGroup" xmlns:wpi="http://schemas.microsoft.com/office/word/2010/wordprocessingInk" xmlns:wne="http://schemas.microsoft.com/office/word/2006/wordml" xmlns:wps="http://schemas.microsoft.com/office/word/2010/wordprocessingShape" mc:Ignorable="w14 w15 w16se w16cid w16 w16cex wp14">
   <w:p>
     <w:pPr>
       <w:pStyle w:val="a4"/>
@@ -828,7 +1483,7 @@
 </file>
 
 <file path=word/header3.xml><?xml version="1.0" encoding="utf-8"?>
-<w:hdr xmlns:wpc="http://schemas.microsoft.com/office/word/2010/wordprocessingCanvas" xmlns:cx="http://schemas.microsoft.com/office/drawing/2014/chartex" xmlns:cx1="http://schemas.microsoft.com/office/drawing/2015/9/8/chartex" xmlns:mc="http://schemas.openxmlformats.org/markup-compatibility/2006" xmlns:o="urn:schemas-microsoft-com:office:office" xmlns:r="http://schemas.openxmlformats.org/officeDocument/2006/relationships" xmlns:m="http://schemas.openxmlformats.org/officeDocument/2006/math" xmlns:v="urn:schemas-microsoft-com:vml" xmlns:wp14="http://schemas.microsoft.com/office/word/2010/wordprocessingDrawing" xmlns:wp="http://schemas.openxmlformats.org/drawingml/2006/wordprocessingDrawing" xmlns:w10="urn:schemas-microsoft-com:office:word" xmlns:w="http://schemas.openxmlformats.org/wordprocessingml/2006/main" xmlns:w14="http://schemas.microsoft.com/office/word/2010/wordml" xmlns:w15="http://schemas.microsoft.com/office/word/2012/wordml" xmlns:w16se="http://schemas.microsoft.com/office/word/2015/wordml/symex" xmlns:wpg="http://schemas.microsoft.com/office/word/2010/wordprocessingGroup" xmlns:wpi="http://schemas.microsoft.com/office/word/2010/wordprocessingInk" xmlns:wne="http://schemas.microsoft.com/office/word/2006/wordml" xmlns:wps="http://schemas.microsoft.com/office/word/2010/wordprocessingShape" mc:Ignorable="w14 w15 w16se wp14">
+<w:hdr xmlns:wpc="http://schemas.microsoft.com/office/word/2010/wordprocessingCanvas" xmlns:cx="http://schemas.microsoft.com/office/drawing/2014/chartex" xmlns:cx1="http://schemas.microsoft.com/office/drawing/2015/9/8/chartex" xmlns:cx2="http://schemas.microsoft.com/office/drawing/2015/10/21/chartex" xmlns:cx3="http://schemas.microsoft.com/office/drawing/2016/5/9/chartex" xmlns:cx4="http://schemas.microsoft.com/office/drawing/2016/5/10/chartex" xmlns:cx5="http://schemas.microsoft.com/office/drawing/2016/5/11/chartex" xmlns:cx6="http://schemas.microsoft.com/office/drawing/2016/5/12/chartex" xmlns:cx7="http://schemas.microsoft.com/office/drawing/2016/5/13/chartex" xmlns:cx8="http://schemas.microsoft.com/office/drawing/2016/5/14/chartex" xmlns:mc="http://schemas.openxmlformats.org/markup-compatibility/2006" xmlns:aink="http://schemas.microsoft.com/office/drawing/2016/ink" xmlns:am3d="http://schemas.microsoft.com/office/drawing/2017/model3d" xmlns:o="urn:schemas-microsoft-com:office:office" xmlns:r="http://schemas.openxmlformats.org/officeDocument/2006/relationships" xmlns:m="http://schemas.openxmlformats.org/officeDocument/2006/math" xmlns:v="urn:schemas-microsoft-com:vml" xmlns:wp14="http://schemas.microsoft.com/office/word/2010/wordprocessingDrawing" xmlns:wp="http://schemas.openxmlformats.org/drawingml/2006/wordprocessingDrawing" xmlns:w10="urn:schemas-microsoft-com:office:word" xmlns:w="http://schemas.openxmlformats.org/wordprocessingml/2006/main" xmlns:w14="http://schemas.microsoft.com/office/word/2010/wordml" xmlns:w15="http://schemas.microsoft.com/office/word/2012/wordml" xmlns:w16cex="http://schemas.microsoft.com/office/word/2018/wordml/cex" xmlns:w16cid="http://schemas.microsoft.com/office/word/2016/wordml/cid" xmlns:w16="http://schemas.microsoft.com/office/word/2018/wordml" xmlns:w16se="http://schemas.microsoft.com/office/word/2015/wordml/symex" xmlns:wpg="http://schemas.microsoft.com/office/word/2010/wordprocessingGroup" xmlns:wpi="http://schemas.microsoft.com/office/word/2010/wordprocessingInk" xmlns:wne="http://schemas.microsoft.com/office/word/2006/wordml" xmlns:wps="http://schemas.microsoft.com/office/word/2010/wordprocessingShape" mc:Ignorable="w14 w15 w16se w16cid w16 w16cex wp14">
   <w:p>
     <w:pPr>
       <w:pStyle w:val="a4"/>
@@ -839,7 +1494,7 @@
 </file>
 
 <file path=word/numbering.xml><?xml version="1.0" encoding="utf-8"?>
-<w:numbering xmlns:wpc="http://schemas.microsoft.com/office/word/2010/wordprocessingCanvas" xmlns:cx="http://schemas.microsoft.com/office/drawing/2014/chartex" xmlns:cx1="http://schemas.microsoft.com/office/drawing/2015/9/8/chartex" xmlns:mc="http://schemas.openxmlformats.org/markup-compatibility/2006" xmlns:o="urn:schemas-microsoft-com:office:office" xmlns:r="http://schemas.openxmlformats.org/officeDocument/2006/relationships" xmlns:m="http://schemas.openxmlformats.org/officeDocument/2006/math" xmlns:v="urn:schemas-microsoft-com:vml" xmlns:wp14="http://schemas.microsoft.com/office/word/2010/wordprocessingDrawing" xmlns:wp="http://schemas.openxmlformats.org/drawingml/2006/wordprocessingDrawing" xmlns:w10="urn:schemas-microsoft-com:office:word" xmlns:w="http://schemas.openxmlformats.org/wordprocessingml/2006/main" xmlns:w14="http://schemas.microsoft.com/office/word/2010/wordml" xmlns:w15="http://schemas.microsoft.com/office/word/2012/wordml" xmlns:w16se="http://schemas.microsoft.com/office/word/2015/wordml/symex" xmlns:wpg="http://schemas.microsoft.com/office/word/2010/wordprocessingGroup" xmlns:wpi="http://schemas.microsoft.com/office/word/2010/wordprocessingInk" xmlns:wne="http://schemas.microsoft.com/office/word/2006/wordml" xmlns:wps="http://schemas.microsoft.com/office/word/2010/wordprocessingShape" mc:Ignorable="w14 w15 w16se wp14">
+<w:numbering xmlns:wpc="http://schemas.microsoft.com/office/word/2010/wordprocessingCanvas" xmlns:cx="http://schemas.microsoft.com/office/drawing/2014/chartex" xmlns:cx1="http://schemas.microsoft.com/office/drawing/2015/9/8/chartex" xmlns:cx2="http://schemas.microsoft.com/office/drawing/2015/10/21/chartex" xmlns:cx3="http://schemas.microsoft.com/office/drawing/2016/5/9/chartex" xmlns:cx4="http://schemas.microsoft.com/office/drawing/2016/5/10/chartex" xmlns:cx5="http://schemas.microsoft.com/office/drawing/2016/5/11/chartex" xmlns:cx6="http://schemas.microsoft.com/office/drawing/2016/5/12/chartex" xmlns:cx7="http://schemas.microsoft.com/office/drawing/2016/5/13/chartex" xmlns:cx8="http://schemas.microsoft.com/office/drawing/2016/5/14/chartex" xmlns:mc="http://schemas.openxmlformats.org/markup-compatibility/2006" xmlns:aink="http://schemas.microsoft.com/office/drawing/2016/ink" xmlns:am3d="http://schemas.microsoft.com/office/drawing/2017/model3d" xmlns:o="urn:schemas-microsoft-com:office:office" xmlns:r="http://schemas.openxmlformats.org/officeDocument/2006/relationships" xmlns:m="http://schemas.openxmlformats.org/officeDocument/2006/math" xmlns:v="urn:schemas-microsoft-com:vml" xmlns:wp14="http://schemas.microsoft.com/office/word/2010/wordprocessingDrawing" xmlns:wp="http://schemas.openxmlformats.org/drawingml/2006/wordprocessingDrawing" xmlns:w10="urn:schemas-microsoft-com:office:word" xmlns:w="http://schemas.openxmlformats.org/wordprocessingml/2006/main" xmlns:w14="http://schemas.microsoft.com/office/word/2010/wordml" xmlns:w15="http://schemas.microsoft.com/office/word/2012/wordml" xmlns:w16cex="http://schemas.microsoft.com/office/word/2018/wordml/cex" xmlns:w16cid="http://schemas.microsoft.com/office/word/2016/wordml/cid" xmlns:w16="http://schemas.microsoft.com/office/word/2018/wordml" xmlns:w16se="http://schemas.microsoft.com/office/word/2015/wordml/symex" xmlns:wpg="http://schemas.microsoft.com/office/word/2010/wordprocessingGroup" xmlns:wpi="http://schemas.microsoft.com/office/word/2010/wordprocessingInk" xmlns:wne="http://schemas.microsoft.com/office/word/2006/wordml" xmlns:wps="http://schemas.microsoft.com/office/word/2010/wordprocessingShape" mc:Ignorable="w14 w15 w16se w16cid w16 w16cex wp14">
   <w:abstractNum w:abstractNumId="0" w15:restartNumberingAfterBreak="0">
     <w:nsid w:val="01096F8D"/>
     <w:multiLevelType w:val="hybridMultilevel"/>
@@ -1764,6 +2419,119 @@
     </w:lvl>
   </w:abstractNum>
   <w:abstractNum w:abstractNumId="10" w15:restartNumberingAfterBreak="0">
+    <w:nsid w:val="1676608D"/>
+    <w:multiLevelType w:val="hybridMultilevel"/>
+    <w:tmpl w:val="BBAC4A54"/>
+    <w:lvl w:ilvl="0" w:tplc="04090001">
+      <w:start w:val="1"/>
+      <w:numFmt w:val="bullet"/>
+      <w:lvlText w:val=""/>
+      <w:lvlJc w:val="left"/>
+      <w:pPr>
+        <w:ind w:left="900" w:hanging="420"/>
+      </w:pPr>
+      <w:rPr>
+        <w:rFonts w:ascii="Wingdings" w:hAnsi="Wingdings" w:hint="default"/>
+      </w:rPr>
+    </w:lvl>
+    <w:lvl w:ilvl="1" w:tplc="04090003" w:tentative="1">
+      <w:start w:val="1"/>
+      <w:numFmt w:val="bullet"/>
+      <w:lvlText w:val=""/>
+      <w:lvlJc w:val="left"/>
+      <w:pPr>
+        <w:ind w:left="1320" w:hanging="420"/>
+      </w:pPr>
+      <w:rPr>
+        <w:rFonts w:ascii="Wingdings" w:hAnsi="Wingdings" w:hint="default"/>
+      </w:rPr>
+    </w:lvl>
+    <w:lvl w:ilvl="2" w:tplc="04090005" w:tentative="1">
+      <w:start w:val="1"/>
+      <w:numFmt w:val="bullet"/>
+      <w:lvlText w:val=""/>
+      <w:lvlJc w:val="left"/>
+      <w:pPr>
+        <w:ind w:left="1740" w:hanging="420"/>
+      </w:pPr>
+      <w:rPr>
+        <w:rFonts w:ascii="Wingdings" w:hAnsi="Wingdings" w:hint="default"/>
+      </w:rPr>
+    </w:lvl>
+    <w:lvl w:ilvl="3" w:tplc="04090001" w:tentative="1">
+      <w:start w:val="1"/>
+      <w:numFmt w:val="bullet"/>
+      <w:lvlText w:val=""/>
+      <w:lvlJc w:val="left"/>
+      <w:pPr>
+        <w:ind w:left="2160" w:hanging="420"/>
+      </w:pPr>
+      <w:rPr>
+        <w:rFonts w:ascii="Wingdings" w:hAnsi="Wingdings" w:hint="default"/>
+      </w:rPr>
+    </w:lvl>
+    <w:lvl w:ilvl="4" w:tplc="04090003" w:tentative="1">
+      <w:start w:val="1"/>
+      <w:numFmt w:val="bullet"/>
+      <w:lvlText w:val=""/>
+      <w:lvlJc w:val="left"/>
+      <w:pPr>
+        <w:ind w:left="2580" w:hanging="420"/>
+      </w:pPr>
+      <w:rPr>
+        <w:rFonts w:ascii="Wingdings" w:hAnsi="Wingdings" w:hint="default"/>
+      </w:rPr>
+    </w:lvl>
+    <w:lvl w:ilvl="5" w:tplc="04090005" w:tentative="1">
+      <w:start w:val="1"/>
+      <w:numFmt w:val="bullet"/>
+      <w:lvlText w:val=""/>
+      <w:lvlJc w:val="left"/>
+      <w:pPr>
+        <w:ind w:left="3000" w:hanging="420"/>
+      </w:pPr>
+      <w:rPr>
+        <w:rFonts w:ascii="Wingdings" w:hAnsi="Wingdings" w:hint="default"/>
+      </w:rPr>
+    </w:lvl>
+    <w:lvl w:ilvl="6" w:tplc="04090001" w:tentative="1">
+      <w:start w:val="1"/>
+      <w:numFmt w:val="bullet"/>
+      <w:lvlText w:val=""/>
+      <w:lvlJc w:val="left"/>
+      <w:pPr>
+        <w:ind w:left="3420" w:hanging="420"/>
+      </w:pPr>
+      <w:rPr>
+        <w:rFonts w:ascii="Wingdings" w:hAnsi="Wingdings" w:hint="default"/>
+      </w:rPr>
+    </w:lvl>
+    <w:lvl w:ilvl="7" w:tplc="04090003" w:tentative="1">
+      <w:start w:val="1"/>
+      <w:numFmt w:val="bullet"/>
+      <w:lvlText w:val=""/>
+      <w:lvlJc w:val="left"/>
+      <w:pPr>
+        <w:ind w:left="3840" w:hanging="420"/>
+      </w:pPr>
+      <w:rPr>
+        <w:rFonts w:ascii="Wingdings" w:hAnsi="Wingdings" w:hint="default"/>
+      </w:rPr>
+    </w:lvl>
+    <w:lvl w:ilvl="8" w:tplc="04090005" w:tentative="1">
+      <w:start w:val="1"/>
+      <w:numFmt w:val="bullet"/>
+      <w:lvlText w:val=""/>
+      <w:lvlJc w:val="left"/>
+      <w:pPr>
+        <w:ind w:left="4260" w:hanging="420"/>
+      </w:pPr>
+      <w:rPr>
+        <w:rFonts w:ascii="Wingdings" w:hAnsi="Wingdings" w:hint="default"/>
+      </w:rPr>
+    </w:lvl>
+  </w:abstractNum>
+  <w:abstractNum w:abstractNumId="11" w15:restartNumberingAfterBreak="0">
     <w:nsid w:val="1B5A0A2C"/>
     <w:multiLevelType w:val="hybridMultilevel"/>
     <w:tmpl w:val="3E14D518"/>
@@ -1852,7 +2620,7 @@
       </w:pPr>
     </w:lvl>
   </w:abstractNum>
-  <w:abstractNum w:abstractNumId="11" w15:restartNumberingAfterBreak="0">
+  <w:abstractNum w:abstractNumId="12" w15:restartNumberingAfterBreak="0">
     <w:nsid w:val="1CED62DD"/>
     <w:multiLevelType w:val="hybridMultilevel"/>
     <w:tmpl w:val="A02E6EB8"/>
@@ -1941,7 +2709,7 @@
       </w:pPr>
     </w:lvl>
   </w:abstractNum>
-  <w:abstractNum w:abstractNumId="12" w15:restartNumberingAfterBreak="0">
+  <w:abstractNum w:abstractNumId="13" w15:restartNumberingAfterBreak="0">
     <w:nsid w:val="1F7D344A"/>
     <w:multiLevelType w:val="hybridMultilevel"/>
     <w:tmpl w:val="CBECCC42"/>
@@ -2027,7 +2795,7 @@
       </w:pPr>
     </w:lvl>
   </w:abstractNum>
-  <w:abstractNum w:abstractNumId="13" w15:restartNumberingAfterBreak="0">
+  <w:abstractNum w:abstractNumId="14" w15:restartNumberingAfterBreak="0">
     <w:nsid w:val="1FE96241"/>
     <w:multiLevelType w:val="hybridMultilevel"/>
     <w:tmpl w:val="386E218A"/>
@@ -2113,7 +2881,7 @@
       </w:pPr>
     </w:lvl>
   </w:abstractNum>
-  <w:abstractNum w:abstractNumId="14" w15:restartNumberingAfterBreak="0">
+  <w:abstractNum w:abstractNumId="15" w15:restartNumberingAfterBreak="0">
     <w:nsid w:val="23B76499"/>
     <w:multiLevelType w:val="hybridMultilevel"/>
     <w:tmpl w:val="4E4C2AE6"/>
@@ -2202,7 +2970,7 @@
       </w:pPr>
     </w:lvl>
   </w:abstractNum>
-  <w:abstractNum w:abstractNumId="15" w15:restartNumberingAfterBreak="0">
+  <w:abstractNum w:abstractNumId="16" w15:restartNumberingAfterBreak="0">
     <w:nsid w:val="26BF276F"/>
     <w:multiLevelType w:val="hybridMultilevel"/>
     <w:tmpl w:val="735ACE2E"/>
@@ -2291,7 +3059,7 @@
       </w:pPr>
     </w:lvl>
   </w:abstractNum>
-  <w:abstractNum w:abstractNumId="16" w15:restartNumberingAfterBreak="0">
+  <w:abstractNum w:abstractNumId="17" w15:restartNumberingAfterBreak="0">
     <w:nsid w:val="275E7194"/>
     <w:multiLevelType w:val="hybridMultilevel"/>
     <w:tmpl w:val="80469926"/>
@@ -2380,7 +3148,7 @@
       </w:pPr>
     </w:lvl>
   </w:abstractNum>
-  <w:abstractNum w:abstractNumId="17" w15:restartNumberingAfterBreak="0">
+  <w:abstractNum w:abstractNumId="18" w15:restartNumberingAfterBreak="0">
     <w:nsid w:val="2E301E67"/>
     <w:multiLevelType w:val="hybridMultilevel"/>
     <w:tmpl w:val="1728C3D8"/>
@@ -2466,7 +3234,7 @@
       </w:pPr>
     </w:lvl>
   </w:abstractNum>
-  <w:abstractNum w:abstractNumId="18" w15:restartNumberingAfterBreak="0">
+  <w:abstractNum w:abstractNumId="19" w15:restartNumberingAfterBreak="0">
     <w:nsid w:val="2E9B272E"/>
     <w:multiLevelType w:val="hybridMultilevel"/>
     <w:tmpl w:val="99DAC5DA"/>
@@ -2579,7 +3347,7 @@
       </w:rPr>
     </w:lvl>
   </w:abstractNum>
-  <w:abstractNum w:abstractNumId="19" w15:restartNumberingAfterBreak="0">
+  <w:abstractNum w:abstractNumId="20" w15:restartNumberingAfterBreak="0">
     <w:nsid w:val="2F15737E"/>
     <w:multiLevelType w:val="hybridMultilevel"/>
     <w:tmpl w:val="A8961CCC"/>
@@ -2692,7 +3460,7 @@
       </w:rPr>
     </w:lvl>
   </w:abstractNum>
-  <w:abstractNum w:abstractNumId="20" w15:restartNumberingAfterBreak="0">
+  <w:abstractNum w:abstractNumId="21" w15:restartNumberingAfterBreak="0">
     <w:nsid w:val="2FA45767"/>
     <w:multiLevelType w:val="hybridMultilevel"/>
     <w:tmpl w:val="02DC0C78"/>
@@ -2778,7 +3546,7 @@
       </w:pPr>
     </w:lvl>
   </w:abstractNum>
-  <w:abstractNum w:abstractNumId="21" w15:restartNumberingAfterBreak="0">
+  <w:abstractNum w:abstractNumId="22" w15:restartNumberingAfterBreak="0">
     <w:nsid w:val="31984E62"/>
     <w:multiLevelType w:val="hybridMultilevel"/>
     <w:tmpl w:val="EC007E50"/>
@@ -2867,7 +3635,7 @@
       </w:pPr>
     </w:lvl>
   </w:abstractNum>
-  <w:abstractNum w:abstractNumId="22" w15:restartNumberingAfterBreak="0">
+  <w:abstractNum w:abstractNumId="23" w15:restartNumberingAfterBreak="0">
     <w:nsid w:val="38AF50DF"/>
     <w:multiLevelType w:val="hybridMultilevel"/>
     <w:tmpl w:val="02DC0C78"/>
@@ -2953,7 +3721,7 @@
       </w:pPr>
     </w:lvl>
   </w:abstractNum>
-  <w:abstractNum w:abstractNumId="23" w15:restartNumberingAfterBreak="0">
+  <w:abstractNum w:abstractNumId="24" w15:restartNumberingAfterBreak="0">
     <w:nsid w:val="3948384E"/>
     <w:multiLevelType w:val="hybridMultilevel"/>
     <w:tmpl w:val="666C96AC"/>
@@ -3039,7 +3807,7 @@
       </w:pPr>
     </w:lvl>
   </w:abstractNum>
-  <w:abstractNum w:abstractNumId="24" w15:restartNumberingAfterBreak="0">
+  <w:abstractNum w:abstractNumId="25" w15:restartNumberingAfterBreak="0">
     <w:nsid w:val="397C7DCD"/>
     <w:multiLevelType w:val="hybridMultilevel"/>
     <w:tmpl w:val="466ADF88"/>
@@ -3125,7 +3893,7 @@
       </w:pPr>
     </w:lvl>
   </w:abstractNum>
-  <w:abstractNum w:abstractNumId="25" w15:restartNumberingAfterBreak="0">
+  <w:abstractNum w:abstractNumId="26" w15:restartNumberingAfterBreak="0">
     <w:nsid w:val="3BD7594E"/>
     <w:multiLevelType w:val="hybridMultilevel"/>
     <w:tmpl w:val="5EBA7786"/>
@@ -3214,7 +3982,7 @@
       </w:pPr>
     </w:lvl>
   </w:abstractNum>
-  <w:abstractNum w:abstractNumId="26" w15:restartNumberingAfterBreak="0">
+  <w:abstractNum w:abstractNumId="27" w15:restartNumberingAfterBreak="0">
     <w:nsid w:val="3CD2786B"/>
     <w:multiLevelType w:val="hybridMultilevel"/>
     <w:tmpl w:val="3A1CCCCC"/>
@@ -3303,7 +4071,7 @@
       </w:pPr>
     </w:lvl>
   </w:abstractNum>
-  <w:abstractNum w:abstractNumId="27" w15:restartNumberingAfterBreak="0">
+  <w:abstractNum w:abstractNumId="28" w15:restartNumberingAfterBreak="0">
     <w:nsid w:val="3D761709"/>
     <w:multiLevelType w:val="hybridMultilevel"/>
     <w:tmpl w:val="D2DE1D18"/>
@@ -3389,7 +4157,7 @@
       </w:pPr>
     </w:lvl>
   </w:abstractNum>
-  <w:abstractNum w:abstractNumId="28" w15:restartNumberingAfterBreak="0">
+  <w:abstractNum w:abstractNumId="29" w15:restartNumberingAfterBreak="0">
     <w:nsid w:val="3FFF6288"/>
     <w:multiLevelType w:val="multilevel"/>
     <w:tmpl w:val="7DCC7546"/>
@@ -3502,7 +4270,7 @@
       </w:rPr>
     </w:lvl>
   </w:abstractNum>
-  <w:abstractNum w:abstractNumId="29" w15:restartNumberingAfterBreak="0">
+  <w:abstractNum w:abstractNumId="30" w15:restartNumberingAfterBreak="0">
     <w:nsid w:val="40FA7A4E"/>
     <w:multiLevelType w:val="multilevel"/>
     <w:tmpl w:val="C50AC820"/>
@@ -3615,7 +4383,7 @@
       </w:rPr>
     </w:lvl>
   </w:abstractNum>
-  <w:abstractNum w:abstractNumId="30" w15:restartNumberingAfterBreak="0">
+  <w:abstractNum w:abstractNumId="31" w15:restartNumberingAfterBreak="0">
     <w:nsid w:val="49B02D7A"/>
     <w:multiLevelType w:val="hybridMultilevel"/>
     <w:tmpl w:val="AAFC09AE"/>
@@ -3728,7 +4496,7 @@
       </w:rPr>
     </w:lvl>
   </w:abstractNum>
-  <w:abstractNum w:abstractNumId="31" w15:restartNumberingAfterBreak="0">
+  <w:abstractNum w:abstractNumId="32" w15:restartNumberingAfterBreak="0">
     <w:nsid w:val="4D643E6D"/>
     <w:multiLevelType w:val="hybridMultilevel"/>
     <w:tmpl w:val="4BC2A6AC"/>
@@ -3817,7 +4585,7 @@
       </w:pPr>
     </w:lvl>
   </w:abstractNum>
-  <w:abstractNum w:abstractNumId="32" w15:restartNumberingAfterBreak="0">
+  <w:abstractNum w:abstractNumId="33" w15:restartNumberingAfterBreak="0">
     <w:nsid w:val="4D755919"/>
     <w:multiLevelType w:val="hybridMultilevel"/>
     <w:tmpl w:val="A86CE79E"/>
@@ -3906,7 +4674,7 @@
       </w:pPr>
     </w:lvl>
   </w:abstractNum>
-  <w:abstractNum w:abstractNumId="33" w15:restartNumberingAfterBreak="0">
+  <w:abstractNum w:abstractNumId="34" w15:restartNumberingAfterBreak="0">
     <w:nsid w:val="4F261EDD"/>
     <w:multiLevelType w:val="hybridMultilevel"/>
     <w:tmpl w:val="654A2136"/>
@@ -4019,7 +4787,7 @@
       </w:rPr>
     </w:lvl>
   </w:abstractNum>
-  <w:abstractNum w:abstractNumId="34" w15:restartNumberingAfterBreak="0">
+  <w:abstractNum w:abstractNumId="35" w15:restartNumberingAfterBreak="0">
     <w:nsid w:val="4F936E2A"/>
     <w:multiLevelType w:val="hybridMultilevel"/>
     <w:tmpl w:val="02DC0C78"/>
@@ -4105,7 +4873,7 @@
       </w:pPr>
     </w:lvl>
   </w:abstractNum>
-  <w:abstractNum w:abstractNumId="35" w15:restartNumberingAfterBreak="0">
+  <w:abstractNum w:abstractNumId="36" w15:restartNumberingAfterBreak="0">
     <w:nsid w:val="57CD216B"/>
     <w:multiLevelType w:val="multilevel"/>
     <w:tmpl w:val="834672A6"/>
@@ -4218,7 +4986,7 @@
       </w:rPr>
     </w:lvl>
   </w:abstractNum>
-  <w:abstractNum w:abstractNumId="36" w15:restartNumberingAfterBreak="0">
+  <w:abstractNum w:abstractNumId="37" w15:restartNumberingAfterBreak="0">
     <w:nsid w:val="5965355F"/>
     <w:multiLevelType w:val="hybridMultilevel"/>
     <w:tmpl w:val="76EEEC22"/>
@@ -4331,7 +5099,7 @@
       </w:rPr>
     </w:lvl>
   </w:abstractNum>
-  <w:abstractNum w:abstractNumId="37" w15:restartNumberingAfterBreak="0">
+  <w:abstractNum w:abstractNumId="38" w15:restartNumberingAfterBreak="0">
     <w:nsid w:val="59C17E72"/>
     <w:multiLevelType w:val="hybridMultilevel"/>
     <w:tmpl w:val="B734D008"/>
@@ -4417,7 +5185,7 @@
       </w:pPr>
     </w:lvl>
   </w:abstractNum>
-  <w:abstractNum w:abstractNumId="38" w15:restartNumberingAfterBreak="0">
+  <w:abstractNum w:abstractNumId="39" w15:restartNumberingAfterBreak="0">
     <w:nsid w:val="5D3F76DB"/>
     <w:multiLevelType w:val="hybridMultilevel"/>
     <w:tmpl w:val="0CAA2F9A"/>
@@ -4503,7 +5271,93 @@
       </w:pPr>
     </w:lvl>
   </w:abstractNum>
-  <w:abstractNum w:abstractNumId="39" w15:restartNumberingAfterBreak="0">
+  <w:abstractNum w:abstractNumId="40" w15:restartNumberingAfterBreak="0">
+    <w:nsid w:val="5F034CE4"/>
+    <w:multiLevelType w:val="hybridMultilevel"/>
+    <w:tmpl w:val="08261C9E"/>
+    <w:lvl w:ilvl="0" w:tplc="0409000F">
+      <w:start w:val="1"/>
+      <w:numFmt w:val="decimal"/>
+      <w:lvlText w:val="%1."/>
+      <w:lvlJc w:val="left"/>
+      <w:pPr>
+        <w:ind w:left="900" w:hanging="420"/>
+      </w:pPr>
+    </w:lvl>
+    <w:lvl w:ilvl="1" w:tplc="04090019" w:tentative="1">
+      <w:start w:val="1"/>
+      <w:numFmt w:val="lowerLetter"/>
+      <w:lvlText w:val="%2)"/>
+      <w:lvlJc w:val="left"/>
+      <w:pPr>
+        <w:ind w:left="1320" w:hanging="420"/>
+      </w:pPr>
+    </w:lvl>
+    <w:lvl w:ilvl="2" w:tplc="0409001B" w:tentative="1">
+      <w:start w:val="1"/>
+      <w:numFmt w:val="lowerRoman"/>
+      <w:lvlText w:val="%3."/>
+      <w:lvlJc w:val="right"/>
+      <w:pPr>
+        <w:ind w:left="1740" w:hanging="420"/>
+      </w:pPr>
+    </w:lvl>
+    <w:lvl w:ilvl="3" w:tplc="0409000F" w:tentative="1">
+      <w:start w:val="1"/>
+      <w:numFmt w:val="decimal"/>
+      <w:lvlText w:val="%4."/>
+      <w:lvlJc w:val="left"/>
+      <w:pPr>
+        <w:ind w:left="2160" w:hanging="420"/>
+      </w:pPr>
+    </w:lvl>
+    <w:lvl w:ilvl="4" w:tplc="04090019" w:tentative="1">
+      <w:start w:val="1"/>
+      <w:numFmt w:val="lowerLetter"/>
+      <w:lvlText w:val="%5)"/>
+      <w:lvlJc w:val="left"/>
+      <w:pPr>
+        <w:ind w:left="2580" w:hanging="420"/>
+      </w:pPr>
+    </w:lvl>
+    <w:lvl w:ilvl="5" w:tplc="0409001B" w:tentative="1">
+      <w:start w:val="1"/>
+      <w:numFmt w:val="lowerRoman"/>
+      <w:lvlText w:val="%6."/>
+      <w:lvlJc w:val="right"/>
+      <w:pPr>
+        <w:ind w:left="3000" w:hanging="420"/>
+      </w:pPr>
+    </w:lvl>
+    <w:lvl w:ilvl="6" w:tplc="0409000F" w:tentative="1">
+      <w:start w:val="1"/>
+      <w:numFmt w:val="decimal"/>
+      <w:lvlText w:val="%7."/>
+      <w:lvlJc w:val="left"/>
+      <w:pPr>
+        <w:ind w:left="3420" w:hanging="420"/>
+      </w:pPr>
+    </w:lvl>
+    <w:lvl w:ilvl="7" w:tplc="04090019" w:tentative="1">
+      <w:start w:val="1"/>
+      <w:numFmt w:val="lowerLetter"/>
+      <w:lvlText w:val="%8)"/>
+      <w:lvlJc w:val="left"/>
+      <w:pPr>
+        <w:ind w:left="3840" w:hanging="420"/>
+      </w:pPr>
+    </w:lvl>
+    <w:lvl w:ilvl="8" w:tplc="0409001B" w:tentative="1">
+      <w:start w:val="1"/>
+      <w:numFmt w:val="lowerRoman"/>
+      <w:lvlText w:val="%9."/>
+      <w:lvlJc w:val="right"/>
+      <w:pPr>
+        <w:ind w:left="4260" w:hanging="420"/>
+      </w:pPr>
+    </w:lvl>
+  </w:abstractNum>
+  <w:abstractNum w:abstractNumId="41" w15:restartNumberingAfterBreak="0">
     <w:nsid w:val="626D2BD8"/>
     <w:multiLevelType w:val="hybridMultilevel"/>
     <w:tmpl w:val="42507F56"/>
@@ -4592,7 +5446,7 @@
       </w:pPr>
     </w:lvl>
   </w:abstractNum>
-  <w:abstractNum w:abstractNumId="40" w15:restartNumberingAfterBreak="0">
+  <w:abstractNum w:abstractNumId="42" w15:restartNumberingAfterBreak="0">
     <w:nsid w:val="6EDE7B85"/>
     <w:multiLevelType w:val="hybridMultilevel"/>
     <w:tmpl w:val="8284A074"/>
@@ -4678,7 +5532,7 @@
       </w:pPr>
     </w:lvl>
   </w:abstractNum>
-  <w:abstractNum w:abstractNumId="41" w15:restartNumberingAfterBreak="0">
+  <w:abstractNum w:abstractNumId="43" w15:restartNumberingAfterBreak="0">
     <w:nsid w:val="71466465"/>
     <w:multiLevelType w:val="hybridMultilevel"/>
     <w:tmpl w:val="67CA3AF8"/>
@@ -4764,7 +5618,7 @@
       </w:pPr>
     </w:lvl>
   </w:abstractNum>
-  <w:abstractNum w:abstractNumId="42" w15:restartNumberingAfterBreak="0">
+  <w:abstractNum w:abstractNumId="44" w15:restartNumberingAfterBreak="0">
     <w:nsid w:val="7501678D"/>
     <w:multiLevelType w:val="hybridMultilevel"/>
     <w:tmpl w:val="CAEEA492"/>
@@ -4850,7 +5704,7 @@
       </w:pPr>
     </w:lvl>
   </w:abstractNum>
-  <w:abstractNum w:abstractNumId="43" w15:restartNumberingAfterBreak="0">
+  <w:abstractNum w:abstractNumId="45" w15:restartNumberingAfterBreak="0">
     <w:nsid w:val="759E7936"/>
     <w:multiLevelType w:val="hybridMultilevel"/>
     <w:tmpl w:val="325075D0"/>
@@ -4936,7 +5790,7 @@
       </w:pPr>
     </w:lvl>
   </w:abstractNum>
-  <w:abstractNum w:abstractNumId="44" w15:restartNumberingAfterBreak="0">
+  <w:abstractNum w:abstractNumId="46" w15:restartNumberingAfterBreak="0">
     <w:nsid w:val="778C10A3"/>
     <w:multiLevelType w:val="hybridMultilevel"/>
     <w:tmpl w:val="F9389BC0"/>
@@ -5025,7 +5879,7 @@
       </w:pPr>
     </w:lvl>
   </w:abstractNum>
-  <w:abstractNum w:abstractNumId="45" w15:restartNumberingAfterBreak="0">
+  <w:abstractNum w:abstractNumId="47" w15:restartNumberingAfterBreak="0">
     <w:nsid w:val="7E38730C"/>
     <w:multiLevelType w:val="multilevel"/>
     <w:tmpl w:val="C50AC820"/>
@@ -5139,58 +5993,58 @@
     </w:lvl>
   </w:abstractNum>
   <w:num w:numId="1">
-    <w:abstractNumId w:val="39"/>
+    <w:abstractNumId w:val="41"/>
   </w:num>
   <w:num w:numId="2">
-    <w:abstractNumId w:val="35"/>
+    <w:abstractNumId w:val="36"/>
   </w:num>
   <w:num w:numId="3">
-    <w:abstractNumId w:val="28"/>
+    <w:abstractNumId w:val="29"/>
   </w:num>
   <w:num w:numId="4">
-    <w:abstractNumId w:val="14"/>
+    <w:abstractNumId w:val="15"/>
   </w:num>
   <w:num w:numId="5">
     <w:abstractNumId w:val="9"/>
   </w:num>
   <w:num w:numId="6">
-    <w:abstractNumId w:val="45"/>
+    <w:abstractNumId w:val="47"/>
   </w:num>
   <w:num w:numId="7">
-    <w:abstractNumId w:val="29"/>
+    <w:abstractNumId w:val="30"/>
   </w:num>
   <w:num w:numId="8">
-    <w:abstractNumId w:val="31"/>
+    <w:abstractNumId w:val="32"/>
   </w:num>
   <w:num w:numId="9">
-    <w:abstractNumId w:val="25"/>
+    <w:abstractNumId w:val="26"/>
   </w:num>
   <w:num w:numId="10">
-    <w:abstractNumId w:val="10"/>
+    <w:abstractNumId w:val="11"/>
   </w:num>
   <w:num w:numId="11">
     <w:abstractNumId w:val="5"/>
   </w:num>
   <w:num w:numId="12">
-    <w:abstractNumId w:val="44"/>
+    <w:abstractNumId w:val="46"/>
   </w:num>
   <w:num w:numId="13">
-    <w:abstractNumId w:val="15"/>
+    <w:abstractNumId w:val="16"/>
   </w:num>
   <w:num w:numId="14">
-    <w:abstractNumId w:val="32"/>
+    <w:abstractNumId w:val="33"/>
   </w:num>
   <w:num w:numId="15">
-    <w:abstractNumId w:val="21"/>
+    <w:abstractNumId w:val="22"/>
   </w:num>
   <w:num w:numId="16">
-    <w:abstractNumId w:val="16"/>
+    <w:abstractNumId w:val="17"/>
   </w:num>
   <w:num w:numId="17">
-    <w:abstractNumId w:val="26"/>
+    <w:abstractNumId w:val="27"/>
   </w:num>
   <w:num w:numId="18">
-    <w:abstractNumId w:val="27"/>
+    <w:abstractNumId w:val="28"/>
   </w:num>
   <w:num w:numId="19">
     <w:abstractNumId w:val="8"/>
@@ -5199,31 +6053,31 @@
     <w:abstractNumId w:val="1"/>
   </w:num>
   <w:num w:numId="21">
+    <w:abstractNumId w:val="45"/>
+  </w:num>
+  <w:num w:numId="22">
     <w:abstractNumId w:val="43"/>
   </w:num>
-  <w:num w:numId="22">
-    <w:abstractNumId w:val="41"/>
-  </w:num>
   <w:num w:numId="23">
-    <w:abstractNumId w:val="40"/>
+    <w:abstractNumId w:val="42"/>
   </w:num>
   <w:num w:numId="24">
-    <w:abstractNumId w:val="38"/>
+    <w:abstractNumId w:val="39"/>
   </w:num>
   <w:num w:numId="25">
     <w:abstractNumId w:val="4"/>
   </w:num>
   <w:num w:numId="26">
-    <w:abstractNumId w:val="24"/>
+    <w:abstractNumId w:val="25"/>
   </w:num>
   <w:num w:numId="27">
     <w:abstractNumId w:val="2"/>
   </w:num>
   <w:num w:numId="28">
-    <w:abstractNumId w:val="23"/>
+    <w:abstractNumId w:val="24"/>
   </w:num>
   <w:num w:numId="29">
-    <w:abstractNumId w:val="37"/>
+    <w:abstractNumId w:val="38"/>
   </w:num>
   <w:num w:numId="30">
     <w:abstractNumId w:val="0"/>
@@ -5232,55 +6086,61 @@
     <w:abstractNumId w:val="3"/>
   </w:num>
   <w:num w:numId="32">
-    <w:abstractNumId w:val="42"/>
+    <w:abstractNumId w:val="44"/>
   </w:num>
   <w:num w:numId="33">
+    <w:abstractNumId w:val="14"/>
+  </w:num>
+  <w:num w:numId="34">
+    <w:abstractNumId w:val="21"/>
+  </w:num>
+  <w:num w:numId="35">
+    <w:abstractNumId w:val="18"/>
+  </w:num>
+  <w:num w:numId="36">
     <w:abstractNumId w:val="13"/>
   </w:num>
-  <w:num w:numId="34">
-    <w:abstractNumId w:val="20"/>
-  </w:num>
-  <w:num w:numId="35">
-    <w:abstractNumId w:val="17"/>
-  </w:num>
-  <w:num w:numId="36">
-    <w:abstractNumId w:val="12"/>
-  </w:num>
   <w:num w:numId="37">
-    <w:abstractNumId w:val="34"/>
+    <w:abstractNumId w:val="35"/>
   </w:num>
   <w:num w:numId="38">
-    <w:abstractNumId w:val="22"/>
+    <w:abstractNumId w:val="23"/>
   </w:num>
   <w:num w:numId="39">
     <w:abstractNumId w:val="6"/>
   </w:num>
   <w:num w:numId="40">
-    <w:abstractNumId w:val="18"/>
+    <w:abstractNumId w:val="19"/>
   </w:num>
   <w:num w:numId="41">
-    <w:abstractNumId w:val="36"/>
+    <w:abstractNumId w:val="37"/>
   </w:num>
   <w:num w:numId="42">
-    <w:abstractNumId w:val="30"/>
+    <w:abstractNumId w:val="31"/>
   </w:num>
   <w:num w:numId="43">
     <w:abstractNumId w:val="7"/>
   </w:num>
   <w:num w:numId="44">
-    <w:abstractNumId w:val="19"/>
+    <w:abstractNumId w:val="20"/>
   </w:num>
   <w:num w:numId="45">
-    <w:abstractNumId w:val="33"/>
+    <w:abstractNumId w:val="34"/>
   </w:num>
   <w:num w:numId="46">
-    <w:abstractNumId w:val="11"/>
+    <w:abstractNumId w:val="12"/>
+  </w:num>
+  <w:num w:numId="47">
+    <w:abstractNumId w:val="40"/>
+  </w:num>
+  <w:num w:numId="48">
+    <w:abstractNumId w:val="10"/>
   </w:num>
 </w:numbering>
 </file>
 
 <file path=word/styles.xml><?xml version="1.0" encoding="utf-8"?>
-<w:styles xmlns:mc="http://schemas.openxmlformats.org/markup-compatibility/2006" xmlns:r="http://schemas.openxmlformats.org/officeDocument/2006/relationships" xmlns:w="http://schemas.openxmlformats.org/wordprocessingml/2006/main" xmlns:w14="http://schemas.microsoft.com/office/word/2010/wordml" xmlns:w15="http://schemas.microsoft.com/office/word/2012/wordml" xmlns:w16se="http://schemas.microsoft.com/office/word/2015/wordml/symex" mc:Ignorable="w14 w15 w16se">
+<w:styles xmlns:mc="http://schemas.openxmlformats.org/markup-compatibility/2006" xmlns:r="http://schemas.openxmlformats.org/officeDocument/2006/relationships" xmlns:w="http://schemas.openxmlformats.org/wordprocessingml/2006/main" xmlns:w14="http://schemas.microsoft.com/office/word/2010/wordml" xmlns:w15="http://schemas.microsoft.com/office/word/2012/wordml" xmlns:w16cex="http://schemas.microsoft.com/office/word/2018/wordml/cex" xmlns:w16cid="http://schemas.microsoft.com/office/word/2016/wordml/cid" xmlns:w16="http://schemas.microsoft.com/office/word/2018/wordml" xmlns:w16se="http://schemas.microsoft.com/office/word/2015/wordml/symex" mc:Ignorable="w14 w15 w16se w16cid w16 w16cex">
   <w:docDefaults>
     <w:rPrDefault>
       <w:rPr>
@@ -5293,7 +6153,7 @@
     </w:rPrDefault>
     <w:pPrDefault/>
   </w:docDefaults>
-  <w:latentStyles w:defLockedState="0" w:defUIPriority="99" w:defSemiHidden="0" w:defUnhideWhenUsed="0" w:defQFormat="0" w:count="371">
+  <w:latentStyles w:defLockedState="0" w:defUIPriority="99" w:defSemiHidden="0" w:defUnhideWhenUsed="0" w:defQFormat="0" w:count="376">
     <w:lsdException w:name="Normal" w:uiPriority="0" w:qFormat="1"/>
     <w:lsdException w:name="heading 1" w:uiPriority="9" w:qFormat="1"/>
     <w:lsdException w:name="heading 2" w:semiHidden="1" w:uiPriority="9" w:unhideWhenUsed="1" w:qFormat="1"/>
@@ -5399,7 +6259,6 @@
     <w:lsdException w:name="HTML Sample" w:semiHidden="1" w:unhideWhenUsed="1"/>
     <w:lsdException w:name="HTML Typewriter" w:semiHidden="1" w:unhideWhenUsed="1"/>
     <w:lsdException w:name="HTML Variable" w:semiHidden="1" w:unhideWhenUsed="1"/>
-    <w:lsdException w:name="Normal Table" w:semiHidden="1" w:unhideWhenUsed="1"/>
     <w:lsdException w:name="annotation subject" w:semiHidden="1" w:unhideWhenUsed="1"/>
     <w:lsdException w:name="No List" w:semiHidden="1" w:unhideWhenUsed="1"/>
     <w:lsdException w:name="Outline List 1" w:semiHidden="1" w:unhideWhenUsed="1"/>
@@ -5442,11 +6301,8 @@
     <w:lsdException w:name="Table Contemporary" w:semiHidden="1" w:unhideWhenUsed="1"/>
     <w:lsdException w:name="Table Elegant" w:semiHidden="1" w:unhideWhenUsed="1"/>
     <w:lsdException w:name="Table Professional" w:semiHidden="1" w:unhideWhenUsed="1"/>
-    <w:lsdException w:name="Table Subtle 1" w:semiHidden="1" w:unhideWhenUsed="1"/>
     <w:lsdException w:name="Table Subtle 2" w:semiHidden="1" w:unhideWhenUsed="1"/>
     <w:lsdException w:name="Table Web 1" w:semiHidden="1" w:unhideWhenUsed="1"/>
-    <w:lsdException w:name="Table Web 2" w:semiHidden="1" w:unhideWhenUsed="1"/>
-    <w:lsdException w:name="Table Web 3" w:semiHidden="1" w:unhideWhenUsed="1"/>
     <w:lsdException w:name="Balloon Text" w:semiHidden="1" w:unhideWhenUsed="1"/>
     <w:lsdException w:name="Table Grid" w:uiPriority="39"/>
     <w:lsdException w:name="Table Theme" w:semiHidden="1" w:unhideWhenUsed="1"/>
@@ -5665,6 +6521,11 @@
     <w:lsdException w:name="List Table 5 Dark Accent 6" w:uiPriority="50"/>
     <w:lsdException w:name="List Table 6 Colorful Accent 6" w:uiPriority="51"/>
     <w:lsdException w:name="List Table 7 Colorful Accent 6" w:uiPriority="52"/>
+    <w:lsdException w:name="Mention" w:semiHidden="1" w:unhideWhenUsed="1"/>
+    <w:lsdException w:name="Smart Hyperlink" w:semiHidden="1" w:unhideWhenUsed="1"/>
+    <w:lsdException w:name="Hashtag" w:semiHidden="1" w:unhideWhenUsed="1"/>
+    <w:lsdException w:name="Unresolved Mention" w:semiHidden="1" w:unhideWhenUsed="1"/>
+    <w:lsdException w:name="Smart Link" w:semiHidden="1" w:unhideWhenUsed="1"/>
   </w:latentStyles>
   <w:style w:type="paragraph" w:default="1" w:styleId="a">
     <w:name w:val="Normal"/>
@@ -5886,7 +6747,7 @@
       <w:szCs w:val="32"/>
     </w:rPr>
   </w:style>
-  <w:style w:type="paragraph" w:styleId="11">
+  <w:style w:type="paragraph" w:styleId="TOC1">
     <w:name w:val="toc 1"/>
     <w:basedOn w:val="a"/>
     <w:next w:val="a"/>
@@ -6066,7 +6927,7 @@
       <w:color w:val="808080"/>
     </w:rPr>
   </w:style>
-  <w:style w:type="paragraph" w:styleId="21">
+  <w:style w:type="paragraph" w:styleId="TOC2">
     <w:name w:val="toc 2"/>
     <w:basedOn w:val="a"/>
     <w:next w:val="a"/>
@@ -6102,7 +6963,7 @@
       <w:sz w:val="24"/>
     </w:rPr>
   </w:style>
-  <w:style w:type="paragraph" w:styleId="31">
+  <w:style w:type="paragraph" w:styleId="TOC3">
     <w:name w:val="toc 3"/>
     <w:basedOn w:val="a"/>
     <w:next w:val="a"/>
@@ -6166,6 +7027,18 @@
     <w:rPr>
       <w:rFonts w:eastAsia="宋体"/>
       <w:sz w:val="24"/>
+    </w:rPr>
+  </w:style>
+  <w:style w:type="character" w:styleId="afa">
+    <w:name w:val="Unresolved Mention"/>
+    <w:basedOn w:val="a0"/>
+    <w:uiPriority w:val="99"/>
+    <w:semiHidden/>
+    <w:unhideWhenUsed/>
+    <w:rsid w:val="00CF3641"/>
+    <w:rPr>
+      <w:color w:val="605E5C"/>
+      <w:shd w:val="clear" w:color="auto" w:fill="E1DFDD"/>
     </w:rPr>
   </w:style>
 </w:styles>

</xml_diff>

<commit_message>
Update document for arch wall
</commit_message>
<xml_diff>
--- a/Documents/建筑墙提取文档.docx
+++ b/Documents/建筑墙提取文档.docx
@@ -1,6 +1,6 @@
 
 <file path=word/document.xml><?xml version="1.0" encoding="utf-8"?>
-<w:document xmlns:wpc="http://schemas.microsoft.com/office/word/2010/wordprocessingCanvas" xmlns:cx="http://schemas.microsoft.com/office/drawing/2014/chartex" xmlns:cx1="http://schemas.microsoft.com/office/drawing/2015/9/8/chartex" xmlns:cx2="http://schemas.microsoft.com/office/drawing/2015/10/21/chartex" xmlns:cx3="http://schemas.microsoft.com/office/drawing/2016/5/9/chartex" xmlns:cx4="http://schemas.microsoft.com/office/drawing/2016/5/10/chartex" xmlns:cx5="http://schemas.microsoft.com/office/drawing/2016/5/11/chartex" xmlns:cx6="http://schemas.microsoft.com/office/drawing/2016/5/12/chartex" xmlns:cx7="http://schemas.microsoft.com/office/drawing/2016/5/13/chartex" xmlns:cx8="http://schemas.microsoft.com/office/drawing/2016/5/14/chartex" xmlns:mc="http://schemas.openxmlformats.org/markup-compatibility/2006" xmlns:aink="http://schemas.microsoft.com/office/drawing/2016/ink" xmlns:am3d="http://schemas.microsoft.com/office/drawing/2017/model3d" xmlns:o="urn:schemas-microsoft-com:office:office" xmlns:r="http://schemas.openxmlformats.org/officeDocument/2006/relationships" xmlns:m="http://schemas.openxmlformats.org/officeDocument/2006/math" xmlns:v="urn:schemas-microsoft-com:vml" xmlns:wp14="http://schemas.microsoft.com/office/word/2010/wordprocessingDrawing" xmlns:wp="http://schemas.openxmlformats.org/drawingml/2006/wordprocessingDrawing" xmlns:w10="urn:schemas-microsoft-com:office:word" xmlns:w="http://schemas.openxmlformats.org/wordprocessingml/2006/main" xmlns:w14="http://schemas.microsoft.com/office/word/2010/wordml" xmlns:w15="http://schemas.microsoft.com/office/word/2012/wordml" xmlns:w16cex="http://schemas.microsoft.com/office/word/2018/wordml/cex" xmlns:w16cid="http://schemas.microsoft.com/office/word/2016/wordml/cid" xmlns:w16="http://schemas.microsoft.com/office/word/2018/wordml" xmlns:w16se="http://schemas.microsoft.com/office/word/2015/wordml/symex" xmlns:wpg="http://schemas.microsoft.com/office/word/2010/wordprocessingGroup" xmlns:wpi="http://schemas.microsoft.com/office/word/2010/wordprocessingInk" xmlns:wne="http://schemas.microsoft.com/office/word/2006/wordml" xmlns:wps="http://schemas.microsoft.com/office/word/2010/wordprocessingShape" mc:Ignorable="w14 w15 w16se w16cid w16 w16cex wp14">
+<w:document xmlns:wpc="http://schemas.microsoft.com/office/word/2010/wordprocessingCanvas" xmlns:cx="http://schemas.microsoft.com/office/drawing/2014/chartex" xmlns:mc="http://schemas.openxmlformats.org/markup-compatibility/2006" xmlns:o="urn:schemas-microsoft-com:office:office" xmlns:r="http://schemas.openxmlformats.org/officeDocument/2006/relationships" xmlns:m="http://schemas.openxmlformats.org/officeDocument/2006/math" xmlns:v="urn:schemas-microsoft-com:vml" xmlns:wp14="http://schemas.microsoft.com/office/word/2010/wordprocessingDrawing" xmlns:wp="http://schemas.openxmlformats.org/drawingml/2006/wordprocessingDrawing" xmlns:w10="urn:schemas-microsoft-com:office:word" xmlns:w="http://schemas.openxmlformats.org/wordprocessingml/2006/main" xmlns:w14="http://schemas.microsoft.com/office/word/2010/wordml" xmlns:w15="http://schemas.microsoft.com/office/word/2012/wordml" xmlns:w16se="http://schemas.microsoft.com/office/word/2015/wordml/symex" xmlns:wpg="http://schemas.microsoft.com/office/word/2010/wordprocessingGroup" xmlns:wpi="http://schemas.microsoft.com/office/word/2010/wordprocessingInk" xmlns:wne="http://schemas.microsoft.com/office/word/2006/wordml" xmlns:wps="http://schemas.microsoft.com/office/word/2010/wordprocessingShape" mc:Ignorable="w14 w15 w16se wp14">
   <w:body>
     <w:sdt>
       <w:sdtPr>
@@ -39,7 +39,7 @@
         </w:p>
         <w:p>
           <w:pPr>
-            <w:pStyle w:val="TOC1"/>
+            <w:pStyle w:val="11"/>
             <w:tabs>
               <w:tab w:val="right" w:leader="dot" w:pos="9736"/>
             </w:tabs>
@@ -119,7 +119,7 @@
         </w:p>
         <w:p>
           <w:pPr>
-            <w:pStyle w:val="TOC1"/>
+            <w:pStyle w:val="11"/>
             <w:tabs>
               <w:tab w:val="left" w:pos="1260"/>
               <w:tab w:val="right" w:leader="dot" w:pos="9736"/>
@@ -206,7 +206,7 @@
         </w:p>
         <w:p>
           <w:pPr>
-            <w:pStyle w:val="TOC1"/>
+            <w:pStyle w:val="11"/>
             <w:tabs>
               <w:tab w:val="right" w:leader="dot" w:pos="9736"/>
             </w:tabs>
@@ -545,9 +545,6 @@
       <w:pPr>
         <w:pStyle w:val="a3"/>
         <w:ind w:left="900" w:firstLineChars="0" w:firstLine="0"/>
-        <w:rPr>
-          <w:rFonts w:hint="eastAsia"/>
-        </w:rPr>
       </w:pPr>
       <w:r>
         <w:rPr>
@@ -958,6 +955,156 @@
           <w:b/>
           <w:bCs/>
         </w:rPr>
+        <w:t>处理极短的线段</w:t>
+      </w:r>
+      <w:bookmarkStart w:id="3" w:name="_GoBack"/>
+      <w:bookmarkEnd w:id="3"/>
+    </w:p>
+    <w:p>
+      <w:pPr>
+        <w:ind w:firstLineChars="0"/>
+      </w:pPr>
+      <w:r>
+        <w:rPr>
+          <w:rFonts w:hint="eastAsia"/>
+        </w:rPr>
+        <w:t>三维</w:t>
+      </w:r>
+      <w:r>
+        <w:rPr>
+          <w:rFonts w:hint="eastAsia"/>
+        </w:rPr>
+        <w:t>DB</w:t>
+      </w:r>
+      <w:r>
+        <w:rPr>
+          <w:rFonts w:hint="eastAsia"/>
+        </w:rPr>
+        <w:t>切出墙体可能存在</w:t>
+      </w:r>
+      <w:r>
+        <w:rPr>
+          <w:rFonts w:hint="eastAsia"/>
+        </w:rPr>
+        <w:t>非常短的线段（</w:t>
+      </w:r>
+      <w:r>
+        <w:rPr>
+          <w:rFonts w:hint="eastAsia"/>
+        </w:rPr>
+        <w:t>&lt;1mm</w:t>
+      </w:r>
+      <w:r>
+        <w:rPr>
+          <w:rFonts w:hint="eastAsia"/>
+        </w:rPr>
+        <w:t>），</w:t>
+      </w:r>
+      <w:r>
+        <w:rPr>
+          <w:rFonts w:hint="eastAsia"/>
+        </w:rPr>
+        <w:t>这些极短的线段是由于投影精度造成的。</w:t>
+      </w:r>
+    </w:p>
+    <w:p>
+      <w:pPr>
+        <w:ind w:firstLineChars="0"/>
+        <w:rPr>
+          <w:rFonts w:hint="eastAsia"/>
+        </w:rPr>
+      </w:pPr>
+      <w:r>
+        <w:rPr>
+          <w:rFonts w:hint="eastAsia"/>
+        </w:rPr>
+        <w:t>我们</w:t>
+      </w:r>
+      <w:r>
+        <w:rPr>
+          <w:rFonts w:hint="eastAsia"/>
+        </w:rPr>
+        <w:t>可以</w:t>
+      </w:r>
+      <w:r>
+        <w:rPr>
+          <w:rFonts w:hint="eastAsia"/>
+        </w:rPr>
+        <w:t>使用“线段简化”的算法来剔除这些极短的线段。</w:t>
+      </w:r>
+      <w:r>
+        <w:rPr>
+          <w:rFonts w:hint="eastAsia"/>
+        </w:rPr>
+        <w:t>这里我们使用</w:t>
+      </w:r>
+      <w:proofErr w:type="gramStart"/>
+      <w:r>
+        <w:t>”</w:t>
+      </w:r>
+      <w:proofErr w:type="gramEnd"/>
+      <w:r>
+        <w:t xml:space="preserve"> </w:t>
+      </w:r>
+      <w:r>
+        <w:t>Douglas-</w:t>
+      </w:r>
+      <w:proofErr w:type="spellStart"/>
+      <w:r>
+        <w:t>P</w:t>
+      </w:r>
+      <w:r>
+        <w:t>eucker</w:t>
+      </w:r>
+      <w:proofErr w:type="spellEnd"/>
+      <w:proofErr w:type="gramStart"/>
+      <w:r>
+        <w:t>”</w:t>
+      </w:r>
+      <w:proofErr w:type="gramEnd"/>
+      <w:r>
+        <w:rPr>
+          <w:rFonts w:hint="eastAsia"/>
+        </w:rPr>
+        <w:t>算法</w:t>
+      </w:r>
+      <w:r>
+        <w:rPr>
+          <w:rFonts w:hint="eastAsia"/>
+        </w:rPr>
+        <w:t>。</w:t>
+      </w:r>
+    </w:p>
+    <w:p>
+      <w:pPr>
+        <w:ind w:firstLineChars="0"/>
+        <w:rPr>
+          <w:b/>
+          <w:bCs/>
+        </w:rPr>
+      </w:pPr>
+      <w:r>
+        <w:rPr>
+          <w:rFonts w:hint="eastAsia"/>
+          <w:b/>
+          <w:bCs/>
+        </w:rPr>
+        <w:t>第三</w:t>
+      </w:r>
+      <w:r>
+        <w:rPr>
+          <w:rFonts w:hint="eastAsia"/>
+          <w:b/>
+          <w:bCs/>
+        </w:rPr>
+        <w:t>步：</w:t>
+      </w:r>
+      <w:r>
+        <w:rPr>
+          <w:rFonts w:hint="eastAsia"/>
+          <w:b/>
+          <w:bCs/>
+        </w:rPr>
         <w:t>处理带洞的墙</w:t>
       </w:r>
     </w:p>
@@ -1241,9 +1388,6 @@
     <w:p>
       <w:pPr>
         <w:ind w:firstLineChars="0"/>
-        <w:rPr>
-          <w:rFonts w:hint="eastAsia"/>
-        </w:rPr>
       </w:pPr>
       <w:r>
         <w:rPr>
@@ -1378,7 +1522,7 @@
 </file>
 
 <file path=word/endnotes.xml><?xml version="1.0" encoding="utf-8"?>
-<w:endnotes xmlns:wpc="http://schemas.microsoft.com/office/word/2010/wordprocessingCanvas" xmlns:cx="http://schemas.microsoft.com/office/drawing/2014/chartex" xmlns:cx1="http://schemas.microsoft.com/office/drawing/2015/9/8/chartex" xmlns:cx2="http://schemas.microsoft.com/office/drawing/2015/10/21/chartex" xmlns:cx3="http://schemas.microsoft.com/office/drawing/2016/5/9/chartex" xmlns:cx4="http://schemas.microsoft.com/office/drawing/2016/5/10/chartex" xmlns:cx5="http://schemas.microsoft.com/office/drawing/2016/5/11/chartex" xmlns:cx6="http://schemas.microsoft.com/office/drawing/2016/5/12/chartex" xmlns:cx7="http://schemas.microsoft.com/office/drawing/2016/5/13/chartex" xmlns:cx8="http://schemas.microsoft.com/office/drawing/2016/5/14/chartex" xmlns:mc="http://schemas.openxmlformats.org/markup-compatibility/2006" xmlns:aink="http://schemas.microsoft.com/office/drawing/2016/ink" xmlns:am3d="http://schemas.microsoft.com/office/drawing/2017/model3d" xmlns:o="urn:schemas-microsoft-com:office:office" xmlns:r="http://schemas.openxmlformats.org/officeDocument/2006/relationships" xmlns:m="http://schemas.openxmlformats.org/officeDocument/2006/math" xmlns:v="urn:schemas-microsoft-com:vml" xmlns:wp14="http://schemas.microsoft.com/office/word/2010/wordprocessingDrawing" xmlns:wp="http://schemas.openxmlformats.org/drawingml/2006/wordprocessingDrawing" xmlns:w10="urn:schemas-microsoft-com:office:word" xmlns:w="http://schemas.openxmlformats.org/wordprocessingml/2006/main" xmlns:w14="http://schemas.microsoft.com/office/word/2010/wordml" xmlns:w15="http://schemas.microsoft.com/office/word/2012/wordml" xmlns:w16cex="http://schemas.microsoft.com/office/word/2018/wordml/cex" xmlns:w16cid="http://schemas.microsoft.com/office/word/2016/wordml/cid" xmlns:w16="http://schemas.microsoft.com/office/word/2018/wordml" xmlns:w16se="http://schemas.microsoft.com/office/word/2015/wordml/symex" xmlns:wpg="http://schemas.microsoft.com/office/word/2010/wordprocessingGroup" xmlns:wpi="http://schemas.microsoft.com/office/word/2010/wordprocessingInk" xmlns:wne="http://schemas.microsoft.com/office/word/2006/wordml" xmlns:wps="http://schemas.microsoft.com/office/word/2010/wordprocessingShape" mc:Ignorable="w14 w15 w16se w16cid w16 w16cex wp14">
+<w:endnotes xmlns:wpc="http://schemas.microsoft.com/office/word/2010/wordprocessingCanvas" xmlns:cx="http://schemas.microsoft.com/office/drawing/2014/chartex" xmlns:mc="http://schemas.openxmlformats.org/markup-compatibility/2006" xmlns:o="urn:schemas-microsoft-com:office:office" xmlns:r="http://schemas.openxmlformats.org/officeDocument/2006/relationships" xmlns:m="http://schemas.openxmlformats.org/officeDocument/2006/math" xmlns:v="urn:schemas-microsoft-com:vml" xmlns:wp14="http://schemas.microsoft.com/office/word/2010/wordprocessingDrawing" xmlns:wp="http://schemas.openxmlformats.org/drawingml/2006/wordprocessingDrawing" xmlns:w10="urn:schemas-microsoft-com:office:word" xmlns:w="http://schemas.openxmlformats.org/wordprocessingml/2006/main" xmlns:w14="http://schemas.microsoft.com/office/word/2010/wordml" xmlns:w15="http://schemas.microsoft.com/office/word/2012/wordml" xmlns:w16se="http://schemas.microsoft.com/office/word/2015/wordml/symex" xmlns:wpg="http://schemas.microsoft.com/office/word/2010/wordprocessingGroup" xmlns:wpi="http://schemas.microsoft.com/office/word/2010/wordprocessingInk" xmlns:wne="http://schemas.microsoft.com/office/word/2006/wordml" xmlns:wps="http://schemas.microsoft.com/office/word/2010/wordprocessingShape" mc:Ignorable="w14 w15 w16se wp14">
   <w:endnote w:type="separator" w:id="-1">
     <w:p>
       <w:pPr>
@@ -1403,7 +1547,7 @@
 </file>
 
 <file path=word/footer1.xml><?xml version="1.0" encoding="utf-8"?>
-<w:ftr xmlns:wpc="http://schemas.microsoft.com/office/word/2010/wordprocessingCanvas" xmlns:cx="http://schemas.microsoft.com/office/drawing/2014/chartex" xmlns:cx1="http://schemas.microsoft.com/office/drawing/2015/9/8/chartex" xmlns:cx2="http://schemas.microsoft.com/office/drawing/2015/10/21/chartex" xmlns:cx3="http://schemas.microsoft.com/office/drawing/2016/5/9/chartex" xmlns:cx4="http://schemas.microsoft.com/office/drawing/2016/5/10/chartex" xmlns:cx5="http://schemas.microsoft.com/office/drawing/2016/5/11/chartex" xmlns:cx6="http://schemas.microsoft.com/office/drawing/2016/5/12/chartex" xmlns:cx7="http://schemas.microsoft.com/office/drawing/2016/5/13/chartex" xmlns:cx8="http://schemas.microsoft.com/office/drawing/2016/5/14/chartex" xmlns:mc="http://schemas.openxmlformats.org/markup-compatibility/2006" xmlns:aink="http://schemas.microsoft.com/office/drawing/2016/ink" xmlns:am3d="http://schemas.microsoft.com/office/drawing/2017/model3d" xmlns:o="urn:schemas-microsoft-com:office:office" xmlns:r="http://schemas.openxmlformats.org/officeDocument/2006/relationships" xmlns:m="http://schemas.openxmlformats.org/officeDocument/2006/math" xmlns:v="urn:schemas-microsoft-com:vml" xmlns:wp14="http://schemas.microsoft.com/office/word/2010/wordprocessingDrawing" xmlns:wp="http://schemas.openxmlformats.org/drawingml/2006/wordprocessingDrawing" xmlns:w10="urn:schemas-microsoft-com:office:word" xmlns:w="http://schemas.openxmlformats.org/wordprocessingml/2006/main" xmlns:w14="http://schemas.microsoft.com/office/word/2010/wordml" xmlns:w15="http://schemas.microsoft.com/office/word/2012/wordml" xmlns:w16cex="http://schemas.microsoft.com/office/word/2018/wordml/cex" xmlns:w16cid="http://schemas.microsoft.com/office/word/2016/wordml/cid" xmlns:w16="http://schemas.microsoft.com/office/word/2018/wordml" xmlns:w16se="http://schemas.microsoft.com/office/word/2015/wordml/symex" xmlns:wpg="http://schemas.microsoft.com/office/word/2010/wordprocessingGroup" xmlns:wpi="http://schemas.microsoft.com/office/word/2010/wordprocessingInk" xmlns:wne="http://schemas.microsoft.com/office/word/2006/wordml" xmlns:wps="http://schemas.microsoft.com/office/word/2010/wordprocessingShape" mc:Ignorable="w14 w15 w16se w16cid w16 w16cex wp14">
+<w:ftr xmlns:wpc="http://schemas.microsoft.com/office/word/2010/wordprocessingCanvas" xmlns:cx="http://schemas.microsoft.com/office/drawing/2014/chartex" xmlns:mc="http://schemas.openxmlformats.org/markup-compatibility/2006" xmlns:o="urn:schemas-microsoft-com:office:office" xmlns:r="http://schemas.openxmlformats.org/officeDocument/2006/relationships" xmlns:m="http://schemas.openxmlformats.org/officeDocument/2006/math" xmlns:v="urn:schemas-microsoft-com:vml" xmlns:wp14="http://schemas.microsoft.com/office/word/2010/wordprocessingDrawing" xmlns:wp="http://schemas.openxmlformats.org/drawingml/2006/wordprocessingDrawing" xmlns:w10="urn:schemas-microsoft-com:office:word" xmlns:w="http://schemas.openxmlformats.org/wordprocessingml/2006/main" xmlns:w14="http://schemas.microsoft.com/office/word/2010/wordml" xmlns:w15="http://schemas.microsoft.com/office/word/2012/wordml" xmlns:w16se="http://schemas.microsoft.com/office/word/2015/wordml/symex" xmlns:wpg="http://schemas.microsoft.com/office/word/2010/wordprocessingGroup" xmlns:wpi="http://schemas.microsoft.com/office/word/2010/wordprocessingInk" xmlns:wne="http://schemas.microsoft.com/office/word/2006/wordml" xmlns:wps="http://schemas.microsoft.com/office/word/2010/wordprocessingShape" mc:Ignorable="w14 w15 w16se wp14">
   <w:p>
     <w:pPr>
       <w:pStyle w:val="a6"/>
@@ -1414,7 +1558,7 @@
 </file>
 
 <file path=word/footer2.xml><?xml version="1.0" encoding="utf-8"?>
-<w:ftr xmlns:wpc="http://schemas.microsoft.com/office/word/2010/wordprocessingCanvas" xmlns:cx="http://schemas.microsoft.com/office/drawing/2014/chartex" xmlns:cx1="http://schemas.microsoft.com/office/drawing/2015/9/8/chartex" xmlns:cx2="http://schemas.microsoft.com/office/drawing/2015/10/21/chartex" xmlns:cx3="http://schemas.microsoft.com/office/drawing/2016/5/9/chartex" xmlns:cx4="http://schemas.microsoft.com/office/drawing/2016/5/10/chartex" xmlns:cx5="http://schemas.microsoft.com/office/drawing/2016/5/11/chartex" xmlns:cx6="http://schemas.microsoft.com/office/drawing/2016/5/12/chartex" xmlns:cx7="http://schemas.microsoft.com/office/drawing/2016/5/13/chartex" xmlns:cx8="http://schemas.microsoft.com/office/drawing/2016/5/14/chartex" xmlns:mc="http://schemas.openxmlformats.org/markup-compatibility/2006" xmlns:aink="http://schemas.microsoft.com/office/drawing/2016/ink" xmlns:am3d="http://schemas.microsoft.com/office/drawing/2017/model3d" xmlns:o="urn:schemas-microsoft-com:office:office" xmlns:r="http://schemas.openxmlformats.org/officeDocument/2006/relationships" xmlns:m="http://schemas.openxmlformats.org/officeDocument/2006/math" xmlns:v="urn:schemas-microsoft-com:vml" xmlns:wp14="http://schemas.microsoft.com/office/word/2010/wordprocessingDrawing" xmlns:wp="http://schemas.openxmlformats.org/drawingml/2006/wordprocessingDrawing" xmlns:w10="urn:schemas-microsoft-com:office:word" xmlns:w="http://schemas.openxmlformats.org/wordprocessingml/2006/main" xmlns:w14="http://schemas.microsoft.com/office/word/2010/wordml" xmlns:w15="http://schemas.microsoft.com/office/word/2012/wordml" xmlns:w16cex="http://schemas.microsoft.com/office/word/2018/wordml/cex" xmlns:w16cid="http://schemas.microsoft.com/office/word/2016/wordml/cid" xmlns:w16="http://schemas.microsoft.com/office/word/2018/wordml" xmlns:w16se="http://schemas.microsoft.com/office/word/2015/wordml/symex" xmlns:wpg="http://schemas.microsoft.com/office/word/2010/wordprocessingGroup" xmlns:wpi="http://schemas.microsoft.com/office/word/2010/wordprocessingInk" xmlns:wne="http://schemas.microsoft.com/office/word/2006/wordml" xmlns:wps="http://schemas.microsoft.com/office/word/2010/wordprocessingShape" mc:Ignorable="w14 w15 w16se w16cid w16 w16cex wp14">
+<w:ftr xmlns:wpc="http://schemas.microsoft.com/office/word/2010/wordprocessingCanvas" xmlns:cx="http://schemas.microsoft.com/office/drawing/2014/chartex" xmlns:mc="http://schemas.openxmlformats.org/markup-compatibility/2006" xmlns:o="urn:schemas-microsoft-com:office:office" xmlns:r="http://schemas.openxmlformats.org/officeDocument/2006/relationships" xmlns:m="http://schemas.openxmlformats.org/officeDocument/2006/math" xmlns:v="urn:schemas-microsoft-com:vml" xmlns:wp14="http://schemas.microsoft.com/office/word/2010/wordprocessingDrawing" xmlns:wp="http://schemas.openxmlformats.org/drawingml/2006/wordprocessingDrawing" xmlns:w10="urn:schemas-microsoft-com:office:word" xmlns:w="http://schemas.openxmlformats.org/wordprocessingml/2006/main" xmlns:w14="http://schemas.microsoft.com/office/word/2010/wordml" xmlns:w15="http://schemas.microsoft.com/office/word/2012/wordml" xmlns:w16se="http://schemas.microsoft.com/office/word/2015/wordml/symex" xmlns:wpg="http://schemas.microsoft.com/office/word/2010/wordprocessingGroup" xmlns:wpi="http://schemas.microsoft.com/office/word/2010/wordprocessingInk" xmlns:wne="http://schemas.microsoft.com/office/word/2006/wordml" xmlns:wps="http://schemas.microsoft.com/office/word/2010/wordprocessingShape" mc:Ignorable="w14 w15 w16se wp14">
   <w:p>
     <w:pPr>
       <w:pStyle w:val="a6"/>
@@ -1425,7 +1569,7 @@
 </file>
 
 <file path=word/footer3.xml><?xml version="1.0" encoding="utf-8"?>
-<w:ftr xmlns:wpc="http://schemas.microsoft.com/office/word/2010/wordprocessingCanvas" xmlns:cx="http://schemas.microsoft.com/office/drawing/2014/chartex" xmlns:cx1="http://schemas.microsoft.com/office/drawing/2015/9/8/chartex" xmlns:cx2="http://schemas.microsoft.com/office/drawing/2015/10/21/chartex" xmlns:cx3="http://schemas.microsoft.com/office/drawing/2016/5/9/chartex" xmlns:cx4="http://schemas.microsoft.com/office/drawing/2016/5/10/chartex" xmlns:cx5="http://schemas.microsoft.com/office/drawing/2016/5/11/chartex" xmlns:cx6="http://schemas.microsoft.com/office/drawing/2016/5/12/chartex" xmlns:cx7="http://schemas.microsoft.com/office/drawing/2016/5/13/chartex" xmlns:cx8="http://schemas.microsoft.com/office/drawing/2016/5/14/chartex" xmlns:mc="http://schemas.openxmlformats.org/markup-compatibility/2006" xmlns:aink="http://schemas.microsoft.com/office/drawing/2016/ink" xmlns:am3d="http://schemas.microsoft.com/office/drawing/2017/model3d" xmlns:o="urn:schemas-microsoft-com:office:office" xmlns:r="http://schemas.openxmlformats.org/officeDocument/2006/relationships" xmlns:m="http://schemas.openxmlformats.org/officeDocument/2006/math" xmlns:v="urn:schemas-microsoft-com:vml" xmlns:wp14="http://schemas.microsoft.com/office/word/2010/wordprocessingDrawing" xmlns:wp="http://schemas.openxmlformats.org/drawingml/2006/wordprocessingDrawing" xmlns:w10="urn:schemas-microsoft-com:office:word" xmlns:w="http://schemas.openxmlformats.org/wordprocessingml/2006/main" xmlns:w14="http://schemas.microsoft.com/office/word/2010/wordml" xmlns:w15="http://schemas.microsoft.com/office/word/2012/wordml" xmlns:w16cex="http://schemas.microsoft.com/office/word/2018/wordml/cex" xmlns:w16cid="http://schemas.microsoft.com/office/word/2016/wordml/cid" xmlns:w16="http://schemas.microsoft.com/office/word/2018/wordml" xmlns:w16se="http://schemas.microsoft.com/office/word/2015/wordml/symex" xmlns:wpg="http://schemas.microsoft.com/office/word/2010/wordprocessingGroup" xmlns:wpi="http://schemas.microsoft.com/office/word/2010/wordprocessingInk" xmlns:wne="http://schemas.microsoft.com/office/word/2006/wordml" xmlns:wps="http://schemas.microsoft.com/office/word/2010/wordprocessingShape" mc:Ignorable="w14 w15 w16se w16cid w16 w16cex wp14">
+<w:ftr xmlns:wpc="http://schemas.microsoft.com/office/word/2010/wordprocessingCanvas" xmlns:cx="http://schemas.microsoft.com/office/drawing/2014/chartex" xmlns:mc="http://schemas.openxmlformats.org/markup-compatibility/2006" xmlns:o="urn:schemas-microsoft-com:office:office" xmlns:r="http://schemas.openxmlformats.org/officeDocument/2006/relationships" xmlns:m="http://schemas.openxmlformats.org/officeDocument/2006/math" xmlns:v="urn:schemas-microsoft-com:vml" xmlns:wp14="http://schemas.microsoft.com/office/word/2010/wordprocessingDrawing" xmlns:wp="http://schemas.openxmlformats.org/drawingml/2006/wordprocessingDrawing" xmlns:w10="urn:schemas-microsoft-com:office:word" xmlns:w="http://schemas.openxmlformats.org/wordprocessingml/2006/main" xmlns:w14="http://schemas.microsoft.com/office/word/2010/wordml" xmlns:w15="http://schemas.microsoft.com/office/word/2012/wordml" xmlns:w16se="http://schemas.microsoft.com/office/word/2015/wordml/symex" xmlns:wpg="http://schemas.microsoft.com/office/word/2010/wordprocessingGroup" xmlns:wpi="http://schemas.microsoft.com/office/word/2010/wordprocessingInk" xmlns:wne="http://schemas.microsoft.com/office/word/2006/wordml" xmlns:wps="http://schemas.microsoft.com/office/word/2010/wordprocessingShape" mc:Ignorable="w14 w15 w16se wp14">
   <w:p>
     <w:pPr>
       <w:pStyle w:val="a6"/>
@@ -1436,7 +1580,7 @@
 </file>
 
 <file path=word/footnotes.xml><?xml version="1.0" encoding="utf-8"?>
-<w:footnotes xmlns:wpc="http://schemas.microsoft.com/office/word/2010/wordprocessingCanvas" xmlns:cx="http://schemas.microsoft.com/office/drawing/2014/chartex" xmlns:cx1="http://schemas.microsoft.com/office/drawing/2015/9/8/chartex" xmlns:cx2="http://schemas.microsoft.com/office/drawing/2015/10/21/chartex" xmlns:cx3="http://schemas.microsoft.com/office/drawing/2016/5/9/chartex" xmlns:cx4="http://schemas.microsoft.com/office/drawing/2016/5/10/chartex" xmlns:cx5="http://schemas.microsoft.com/office/drawing/2016/5/11/chartex" xmlns:cx6="http://schemas.microsoft.com/office/drawing/2016/5/12/chartex" xmlns:cx7="http://schemas.microsoft.com/office/drawing/2016/5/13/chartex" xmlns:cx8="http://schemas.microsoft.com/office/drawing/2016/5/14/chartex" xmlns:mc="http://schemas.openxmlformats.org/markup-compatibility/2006" xmlns:aink="http://schemas.microsoft.com/office/drawing/2016/ink" xmlns:am3d="http://schemas.microsoft.com/office/drawing/2017/model3d" xmlns:o="urn:schemas-microsoft-com:office:office" xmlns:r="http://schemas.openxmlformats.org/officeDocument/2006/relationships" xmlns:m="http://schemas.openxmlformats.org/officeDocument/2006/math" xmlns:v="urn:schemas-microsoft-com:vml" xmlns:wp14="http://schemas.microsoft.com/office/word/2010/wordprocessingDrawing" xmlns:wp="http://schemas.openxmlformats.org/drawingml/2006/wordprocessingDrawing" xmlns:w10="urn:schemas-microsoft-com:office:word" xmlns:w="http://schemas.openxmlformats.org/wordprocessingml/2006/main" xmlns:w14="http://schemas.microsoft.com/office/word/2010/wordml" xmlns:w15="http://schemas.microsoft.com/office/word/2012/wordml" xmlns:w16cex="http://schemas.microsoft.com/office/word/2018/wordml/cex" xmlns:w16cid="http://schemas.microsoft.com/office/word/2016/wordml/cid" xmlns:w16="http://schemas.microsoft.com/office/word/2018/wordml" xmlns:w16se="http://schemas.microsoft.com/office/word/2015/wordml/symex" xmlns:wpg="http://schemas.microsoft.com/office/word/2010/wordprocessingGroup" xmlns:wpi="http://schemas.microsoft.com/office/word/2010/wordprocessingInk" xmlns:wne="http://schemas.microsoft.com/office/word/2006/wordml" xmlns:wps="http://schemas.microsoft.com/office/word/2010/wordprocessingShape" mc:Ignorable="w14 w15 w16se w16cid w16 w16cex wp14">
+<w:footnotes xmlns:wpc="http://schemas.microsoft.com/office/word/2010/wordprocessingCanvas" xmlns:cx="http://schemas.microsoft.com/office/drawing/2014/chartex" xmlns:mc="http://schemas.openxmlformats.org/markup-compatibility/2006" xmlns:o="urn:schemas-microsoft-com:office:office" xmlns:r="http://schemas.openxmlformats.org/officeDocument/2006/relationships" xmlns:m="http://schemas.openxmlformats.org/officeDocument/2006/math" xmlns:v="urn:schemas-microsoft-com:vml" xmlns:wp14="http://schemas.microsoft.com/office/word/2010/wordprocessingDrawing" xmlns:wp="http://schemas.openxmlformats.org/drawingml/2006/wordprocessingDrawing" xmlns:w10="urn:schemas-microsoft-com:office:word" xmlns:w="http://schemas.openxmlformats.org/wordprocessingml/2006/main" xmlns:w14="http://schemas.microsoft.com/office/word/2010/wordml" xmlns:w15="http://schemas.microsoft.com/office/word/2012/wordml" xmlns:w16se="http://schemas.microsoft.com/office/word/2015/wordml/symex" xmlns:wpg="http://schemas.microsoft.com/office/word/2010/wordprocessingGroup" xmlns:wpi="http://schemas.microsoft.com/office/word/2010/wordprocessingInk" xmlns:wne="http://schemas.microsoft.com/office/word/2006/wordml" xmlns:wps="http://schemas.microsoft.com/office/word/2010/wordprocessingShape" mc:Ignorable="w14 w15 w16se wp14">
   <w:footnote w:type="separator" w:id="-1">
     <w:p>
       <w:pPr>
@@ -1461,7 +1605,7 @@
 </file>
 
 <file path=word/header1.xml><?xml version="1.0" encoding="utf-8"?>
-<w:hdr xmlns:wpc="http://schemas.microsoft.com/office/word/2010/wordprocessingCanvas" xmlns:cx="http://schemas.microsoft.com/office/drawing/2014/chartex" xmlns:cx1="http://schemas.microsoft.com/office/drawing/2015/9/8/chartex" xmlns:cx2="http://schemas.microsoft.com/office/drawing/2015/10/21/chartex" xmlns:cx3="http://schemas.microsoft.com/office/drawing/2016/5/9/chartex" xmlns:cx4="http://schemas.microsoft.com/office/drawing/2016/5/10/chartex" xmlns:cx5="http://schemas.microsoft.com/office/drawing/2016/5/11/chartex" xmlns:cx6="http://schemas.microsoft.com/office/drawing/2016/5/12/chartex" xmlns:cx7="http://schemas.microsoft.com/office/drawing/2016/5/13/chartex" xmlns:cx8="http://schemas.microsoft.com/office/drawing/2016/5/14/chartex" xmlns:mc="http://schemas.openxmlformats.org/markup-compatibility/2006" xmlns:aink="http://schemas.microsoft.com/office/drawing/2016/ink" xmlns:am3d="http://schemas.microsoft.com/office/drawing/2017/model3d" xmlns:o="urn:schemas-microsoft-com:office:office" xmlns:r="http://schemas.openxmlformats.org/officeDocument/2006/relationships" xmlns:m="http://schemas.openxmlformats.org/officeDocument/2006/math" xmlns:v="urn:schemas-microsoft-com:vml" xmlns:wp14="http://schemas.microsoft.com/office/word/2010/wordprocessingDrawing" xmlns:wp="http://schemas.openxmlformats.org/drawingml/2006/wordprocessingDrawing" xmlns:w10="urn:schemas-microsoft-com:office:word" xmlns:w="http://schemas.openxmlformats.org/wordprocessingml/2006/main" xmlns:w14="http://schemas.microsoft.com/office/word/2010/wordml" xmlns:w15="http://schemas.microsoft.com/office/word/2012/wordml" xmlns:w16cex="http://schemas.microsoft.com/office/word/2018/wordml/cex" xmlns:w16cid="http://schemas.microsoft.com/office/word/2016/wordml/cid" xmlns:w16="http://schemas.microsoft.com/office/word/2018/wordml" xmlns:w16se="http://schemas.microsoft.com/office/word/2015/wordml/symex" xmlns:wpg="http://schemas.microsoft.com/office/word/2010/wordprocessingGroup" xmlns:wpi="http://schemas.microsoft.com/office/word/2010/wordprocessingInk" xmlns:wne="http://schemas.microsoft.com/office/word/2006/wordml" xmlns:wps="http://schemas.microsoft.com/office/word/2010/wordprocessingShape" mc:Ignorable="w14 w15 w16se w16cid w16 w16cex wp14">
+<w:hdr xmlns:wpc="http://schemas.microsoft.com/office/word/2010/wordprocessingCanvas" xmlns:cx="http://schemas.microsoft.com/office/drawing/2014/chartex" xmlns:mc="http://schemas.openxmlformats.org/markup-compatibility/2006" xmlns:o="urn:schemas-microsoft-com:office:office" xmlns:r="http://schemas.openxmlformats.org/officeDocument/2006/relationships" xmlns:m="http://schemas.openxmlformats.org/officeDocument/2006/math" xmlns:v="urn:schemas-microsoft-com:vml" xmlns:wp14="http://schemas.microsoft.com/office/word/2010/wordprocessingDrawing" xmlns:wp="http://schemas.openxmlformats.org/drawingml/2006/wordprocessingDrawing" xmlns:w10="urn:schemas-microsoft-com:office:word" xmlns:w="http://schemas.openxmlformats.org/wordprocessingml/2006/main" xmlns:w14="http://schemas.microsoft.com/office/word/2010/wordml" xmlns:w15="http://schemas.microsoft.com/office/word/2012/wordml" xmlns:w16se="http://schemas.microsoft.com/office/word/2015/wordml/symex" xmlns:wpg="http://schemas.microsoft.com/office/word/2010/wordprocessingGroup" xmlns:wpi="http://schemas.microsoft.com/office/word/2010/wordprocessingInk" xmlns:wne="http://schemas.microsoft.com/office/word/2006/wordml" xmlns:wps="http://schemas.microsoft.com/office/word/2010/wordprocessingShape" mc:Ignorable="w14 w15 w16se wp14">
   <w:p>
     <w:pPr>
       <w:pStyle w:val="a4"/>
@@ -1472,7 +1616,7 @@
 </file>
 
 <file path=word/header2.xml><?xml version="1.0" encoding="utf-8"?>
-<w:hdr xmlns:wpc="http://schemas.microsoft.com/office/word/2010/wordprocessingCanvas" xmlns:cx="http://schemas.microsoft.com/office/drawing/2014/chartex" xmlns:cx1="http://schemas.microsoft.com/office/drawing/2015/9/8/chartex" xmlns:cx2="http://schemas.microsoft.com/office/drawing/2015/10/21/chartex" xmlns:cx3="http://schemas.microsoft.com/office/drawing/2016/5/9/chartex" xmlns:cx4="http://schemas.microsoft.com/office/drawing/2016/5/10/chartex" xmlns:cx5="http://schemas.microsoft.com/office/drawing/2016/5/11/chartex" xmlns:cx6="http://schemas.microsoft.com/office/drawing/2016/5/12/chartex" xmlns:cx7="http://schemas.microsoft.com/office/drawing/2016/5/13/chartex" xmlns:cx8="http://schemas.microsoft.com/office/drawing/2016/5/14/chartex" xmlns:mc="http://schemas.openxmlformats.org/markup-compatibility/2006" xmlns:aink="http://schemas.microsoft.com/office/drawing/2016/ink" xmlns:am3d="http://schemas.microsoft.com/office/drawing/2017/model3d" xmlns:o="urn:schemas-microsoft-com:office:office" xmlns:r="http://schemas.openxmlformats.org/officeDocument/2006/relationships" xmlns:m="http://schemas.openxmlformats.org/officeDocument/2006/math" xmlns:v="urn:schemas-microsoft-com:vml" xmlns:wp14="http://schemas.microsoft.com/office/word/2010/wordprocessingDrawing" xmlns:wp="http://schemas.openxmlformats.org/drawingml/2006/wordprocessingDrawing" xmlns:w10="urn:schemas-microsoft-com:office:word" xmlns:w="http://schemas.openxmlformats.org/wordprocessingml/2006/main" xmlns:w14="http://schemas.microsoft.com/office/word/2010/wordml" xmlns:w15="http://schemas.microsoft.com/office/word/2012/wordml" xmlns:w16cex="http://schemas.microsoft.com/office/word/2018/wordml/cex" xmlns:w16cid="http://schemas.microsoft.com/office/word/2016/wordml/cid" xmlns:w16="http://schemas.microsoft.com/office/word/2018/wordml" xmlns:w16se="http://schemas.microsoft.com/office/word/2015/wordml/symex" xmlns:wpg="http://schemas.microsoft.com/office/word/2010/wordprocessingGroup" xmlns:wpi="http://schemas.microsoft.com/office/word/2010/wordprocessingInk" xmlns:wne="http://schemas.microsoft.com/office/word/2006/wordml" xmlns:wps="http://schemas.microsoft.com/office/word/2010/wordprocessingShape" mc:Ignorable="w14 w15 w16se w16cid w16 w16cex wp14">
+<w:hdr xmlns:wpc="http://schemas.microsoft.com/office/word/2010/wordprocessingCanvas" xmlns:cx="http://schemas.microsoft.com/office/drawing/2014/chartex" xmlns:mc="http://schemas.openxmlformats.org/markup-compatibility/2006" xmlns:o="urn:schemas-microsoft-com:office:office" xmlns:r="http://schemas.openxmlformats.org/officeDocument/2006/relationships" xmlns:m="http://schemas.openxmlformats.org/officeDocument/2006/math" xmlns:v="urn:schemas-microsoft-com:vml" xmlns:wp14="http://schemas.microsoft.com/office/word/2010/wordprocessingDrawing" xmlns:wp="http://schemas.openxmlformats.org/drawingml/2006/wordprocessingDrawing" xmlns:w10="urn:schemas-microsoft-com:office:word" xmlns:w="http://schemas.openxmlformats.org/wordprocessingml/2006/main" xmlns:w14="http://schemas.microsoft.com/office/word/2010/wordml" xmlns:w15="http://schemas.microsoft.com/office/word/2012/wordml" xmlns:w16se="http://schemas.microsoft.com/office/word/2015/wordml/symex" xmlns:wpg="http://schemas.microsoft.com/office/word/2010/wordprocessingGroup" xmlns:wpi="http://schemas.microsoft.com/office/word/2010/wordprocessingInk" xmlns:wne="http://schemas.microsoft.com/office/word/2006/wordml" xmlns:wps="http://schemas.microsoft.com/office/word/2010/wordprocessingShape" mc:Ignorable="w14 w15 w16se wp14">
   <w:p>
     <w:pPr>
       <w:pStyle w:val="a4"/>
@@ -1483,7 +1627,7 @@
 </file>
 
 <file path=word/header3.xml><?xml version="1.0" encoding="utf-8"?>
-<w:hdr xmlns:wpc="http://schemas.microsoft.com/office/word/2010/wordprocessingCanvas" xmlns:cx="http://schemas.microsoft.com/office/drawing/2014/chartex" xmlns:cx1="http://schemas.microsoft.com/office/drawing/2015/9/8/chartex" xmlns:cx2="http://schemas.microsoft.com/office/drawing/2015/10/21/chartex" xmlns:cx3="http://schemas.microsoft.com/office/drawing/2016/5/9/chartex" xmlns:cx4="http://schemas.microsoft.com/office/drawing/2016/5/10/chartex" xmlns:cx5="http://schemas.microsoft.com/office/drawing/2016/5/11/chartex" xmlns:cx6="http://schemas.microsoft.com/office/drawing/2016/5/12/chartex" xmlns:cx7="http://schemas.microsoft.com/office/drawing/2016/5/13/chartex" xmlns:cx8="http://schemas.microsoft.com/office/drawing/2016/5/14/chartex" xmlns:mc="http://schemas.openxmlformats.org/markup-compatibility/2006" xmlns:aink="http://schemas.microsoft.com/office/drawing/2016/ink" xmlns:am3d="http://schemas.microsoft.com/office/drawing/2017/model3d" xmlns:o="urn:schemas-microsoft-com:office:office" xmlns:r="http://schemas.openxmlformats.org/officeDocument/2006/relationships" xmlns:m="http://schemas.openxmlformats.org/officeDocument/2006/math" xmlns:v="urn:schemas-microsoft-com:vml" xmlns:wp14="http://schemas.microsoft.com/office/word/2010/wordprocessingDrawing" xmlns:wp="http://schemas.openxmlformats.org/drawingml/2006/wordprocessingDrawing" xmlns:w10="urn:schemas-microsoft-com:office:word" xmlns:w="http://schemas.openxmlformats.org/wordprocessingml/2006/main" xmlns:w14="http://schemas.microsoft.com/office/word/2010/wordml" xmlns:w15="http://schemas.microsoft.com/office/word/2012/wordml" xmlns:w16cex="http://schemas.microsoft.com/office/word/2018/wordml/cex" xmlns:w16cid="http://schemas.microsoft.com/office/word/2016/wordml/cid" xmlns:w16="http://schemas.microsoft.com/office/word/2018/wordml" xmlns:w16se="http://schemas.microsoft.com/office/word/2015/wordml/symex" xmlns:wpg="http://schemas.microsoft.com/office/word/2010/wordprocessingGroup" xmlns:wpi="http://schemas.microsoft.com/office/word/2010/wordprocessingInk" xmlns:wne="http://schemas.microsoft.com/office/word/2006/wordml" xmlns:wps="http://schemas.microsoft.com/office/word/2010/wordprocessingShape" mc:Ignorable="w14 w15 w16se w16cid w16 w16cex wp14">
+<w:hdr xmlns:wpc="http://schemas.microsoft.com/office/word/2010/wordprocessingCanvas" xmlns:cx="http://schemas.microsoft.com/office/drawing/2014/chartex" xmlns:mc="http://schemas.openxmlformats.org/markup-compatibility/2006" xmlns:o="urn:schemas-microsoft-com:office:office" xmlns:r="http://schemas.openxmlformats.org/officeDocument/2006/relationships" xmlns:m="http://schemas.openxmlformats.org/officeDocument/2006/math" xmlns:v="urn:schemas-microsoft-com:vml" xmlns:wp14="http://schemas.microsoft.com/office/word/2010/wordprocessingDrawing" xmlns:wp="http://schemas.openxmlformats.org/drawingml/2006/wordprocessingDrawing" xmlns:w10="urn:schemas-microsoft-com:office:word" xmlns:w="http://schemas.openxmlformats.org/wordprocessingml/2006/main" xmlns:w14="http://schemas.microsoft.com/office/word/2010/wordml" xmlns:w15="http://schemas.microsoft.com/office/word/2012/wordml" xmlns:w16se="http://schemas.microsoft.com/office/word/2015/wordml/symex" xmlns:wpg="http://schemas.microsoft.com/office/word/2010/wordprocessingGroup" xmlns:wpi="http://schemas.microsoft.com/office/word/2010/wordprocessingInk" xmlns:wne="http://schemas.microsoft.com/office/word/2006/wordml" xmlns:wps="http://schemas.microsoft.com/office/word/2010/wordprocessingShape" mc:Ignorable="w14 w15 w16se wp14">
   <w:p>
     <w:pPr>
       <w:pStyle w:val="a4"/>
@@ -1494,7 +1638,7 @@
 </file>
 
 <file path=word/numbering.xml><?xml version="1.0" encoding="utf-8"?>
-<w:numbering xmlns:wpc="http://schemas.microsoft.com/office/word/2010/wordprocessingCanvas" xmlns:cx="http://schemas.microsoft.com/office/drawing/2014/chartex" xmlns:cx1="http://schemas.microsoft.com/office/drawing/2015/9/8/chartex" xmlns:cx2="http://schemas.microsoft.com/office/drawing/2015/10/21/chartex" xmlns:cx3="http://schemas.microsoft.com/office/drawing/2016/5/9/chartex" xmlns:cx4="http://schemas.microsoft.com/office/drawing/2016/5/10/chartex" xmlns:cx5="http://schemas.microsoft.com/office/drawing/2016/5/11/chartex" xmlns:cx6="http://schemas.microsoft.com/office/drawing/2016/5/12/chartex" xmlns:cx7="http://schemas.microsoft.com/office/drawing/2016/5/13/chartex" xmlns:cx8="http://schemas.microsoft.com/office/drawing/2016/5/14/chartex" xmlns:mc="http://schemas.openxmlformats.org/markup-compatibility/2006" xmlns:aink="http://schemas.microsoft.com/office/drawing/2016/ink" xmlns:am3d="http://schemas.microsoft.com/office/drawing/2017/model3d" xmlns:o="urn:schemas-microsoft-com:office:office" xmlns:r="http://schemas.openxmlformats.org/officeDocument/2006/relationships" xmlns:m="http://schemas.openxmlformats.org/officeDocument/2006/math" xmlns:v="urn:schemas-microsoft-com:vml" xmlns:wp14="http://schemas.microsoft.com/office/word/2010/wordprocessingDrawing" xmlns:wp="http://schemas.openxmlformats.org/drawingml/2006/wordprocessingDrawing" xmlns:w10="urn:schemas-microsoft-com:office:word" xmlns:w="http://schemas.openxmlformats.org/wordprocessingml/2006/main" xmlns:w14="http://schemas.microsoft.com/office/word/2010/wordml" xmlns:w15="http://schemas.microsoft.com/office/word/2012/wordml" xmlns:w16cex="http://schemas.microsoft.com/office/word/2018/wordml/cex" xmlns:w16cid="http://schemas.microsoft.com/office/word/2016/wordml/cid" xmlns:w16="http://schemas.microsoft.com/office/word/2018/wordml" xmlns:w16se="http://schemas.microsoft.com/office/word/2015/wordml/symex" xmlns:wpg="http://schemas.microsoft.com/office/word/2010/wordprocessingGroup" xmlns:wpi="http://schemas.microsoft.com/office/word/2010/wordprocessingInk" xmlns:wne="http://schemas.microsoft.com/office/word/2006/wordml" xmlns:wps="http://schemas.microsoft.com/office/word/2010/wordprocessingShape" mc:Ignorable="w14 w15 w16se w16cid w16 w16cex wp14">
+<w:numbering xmlns:wpc="http://schemas.microsoft.com/office/word/2010/wordprocessingCanvas" xmlns:cx="http://schemas.microsoft.com/office/drawing/2014/chartex" xmlns:mc="http://schemas.openxmlformats.org/markup-compatibility/2006" xmlns:o="urn:schemas-microsoft-com:office:office" xmlns:r="http://schemas.openxmlformats.org/officeDocument/2006/relationships" xmlns:m="http://schemas.openxmlformats.org/officeDocument/2006/math" xmlns:v="urn:schemas-microsoft-com:vml" xmlns:wp14="http://schemas.microsoft.com/office/word/2010/wordprocessingDrawing" xmlns:wp="http://schemas.openxmlformats.org/drawingml/2006/wordprocessingDrawing" xmlns:w10="urn:schemas-microsoft-com:office:word" xmlns:w="http://schemas.openxmlformats.org/wordprocessingml/2006/main" xmlns:w14="http://schemas.microsoft.com/office/word/2010/wordml" xmlns:w15="http://schemas.microsoft.com/office/word/2012/wordml" xmlns:w16se="http://schemas.microsoft.com/office/word/2015/wordml/symex" xmlns:wpg="http://schemas.microsoft.com/office/word/2010/wordprocessingGroup" xmlns:wpi="http://schemas.microsoft.com/office/word/2010/wordprocessingInk" xmlns:wne="http://schemas.microsoft.com/office/word/2006/wordml" xmlns:wps="http://schemas.microsoft.com/office/word/2010/wordprocessingShape" mc:Ignorable="w14 w15 w16se wp14">
   <w:abstractNum w:abstractNumId="0" w15:restartNumberingAfterBreak="0">
     <w:nsid w:val="01096F8D"/>
     <w:multiLevelType w:val="hybridMultilevel"/>
@@ -6140,7 +6284,7 @@
 </file>
 
 <file path=word/styles.xml><?xml version="1.0" encoding="utf-8"?>
-<w:styles xmlns:mc="http://schemas.openxmlformats.org/markup-compatibility/2006" xmlns:r="http://schemas.openxmlformats.org/officeDocument/2006/relationships" xmlns:w="http://schemas.openxmlformats.org/wordprocessingml/2006/main" xmlns:w14="http://schemas.microsoft.com/office/word/2010/wordml" xmlns:w15="http://schemas.microsoft.com/office/word/2012/wordml" xmlns:w16cex="http://schemas.microsoft.com/office/word/2018/wordml/cex" xmlns:w16cid="http://schemas.microsoft.com/office/word/2016/wordml/cid" xmlns:w16="http://schemas.microsoft.com/office/word/2018/wordml" xmlns:w16se="http://schemas.microsoft.com/office/word/2015/wordml/symex" mc:Ignorable="w14 w15 w16se w16cid w16 w16cex">
+<w:styles xmlns:mc="http://schemas.openxmlformats.org/markup-compatibility/2006" xmlns:r="http://schemas.openxmlformats.org/officeDocument/2006/relationships" xmlns:w="http://schemas.openxmlformats.org/wordprocessingml/2006/main" xmlns:w14="http://schemas.microsoft.com/office/word/2010/wordml" xmlns:w15="http://schemas.microsoft.com/office/word/2012/wordml" xmlns:w16se="http://schemas.microsoft.com/office/word/2015/wordml/symex" mc:Ignorable="w14 w15 w16se">
   <w:docDefaults>
     <w:rPrDefault>
       <w:rPr>
@@ -6153,7 +6297,7 @@
     </w:rPrDefault>
     <w:pPrDefault/>
   </w:docDefaults>
-  <w:latentStyles w:defLockedState="0" w:defUIPriority="99" w:defSemiHidden="0" w:defUnhideWhenUsed="0" w:defQFormat="0" w:count="376">
+  <w:latentStyles w:defLockedState="0" w:defUIPriority="99" w:defSemiHidden="0" w:defUnhideWhenUsed="0" w:defQFormat="0" w:count="371">
     <w:lsdException w:name="Normal" w:uiPriority="0" w:qFormat="1"/>
     <w:lsdException w:name="heading 1" w:uiPriority="9" w:qFormat="1"/>
     <w:lsdException w:name="heading 2" w:semiHidden="1" w:uiPriority="9" w:unhideWhenUsed="1" w:qFormat="1"/>
@@ -6259,6 +6403,7 @@
     <w:lsdException w:name="HTML Sample" w:semiHidden="1" w:unhideWhenUsed="1"/>
     <w:lsdException w:name="HTML Typewriter" w:semiHidden="1" w:unhideWhenUsed="1"/>
     <w:lsdException w:name="HTML Variable" w:semiHidden="1" w:unhideWhenUsed="1"/>
+    <w:lsdException w:name="Normal Table" w:semiHidden="1" w:unhideWhenUsed="1"/>
     <w:lsdException w:name="annotation subject" w:semiHidden="1" w:unhideWhenUsed="1"/>
     <w:lsdException w:name="No List" w:semiHidden="1" w:unhideWhenUsed="1"/>
     <w:lsdException w:name="Outline List 1" w:semiHidden="1" w:unhideWhenUsed="1"/>
@@ -6301,8 +6446,11 @@
     <w:lsdException w:name="Table Contemporary" w:semiHidden="1" w:unhideWhenUsed="1"/>
     <w:lsdException w:name="Table Elegant" w:semiHidden="1" w:unhideWhenUsed="1"/>
     <w:lsdException w:name="Table Professional" w:semiHidden="1" w:unhideWhenUsed="1"/>
+    <w:lsdException w:name="Table Subtle 1" w:semiHidden="1" w:unhideWhenUsed="1"/>
     <w:lsdException w:name="Table Subtle 2" w:semiHidden="1" w:unhideWhenUsed="1"/>
     <w:lsdException w:name="Table Web 1" w:semiHidden="1" w:unhideWhenUsed="1"/>
+    <w:lsdException w:name="Table Web 2" w:semiHidden="1" w:unhideWhenUsed="1"/>
+    <w:lsdException w:name="Table Web 3" w:semiHidden="1" w:unhideWhenUsed="1"/>
     <w:lsdException w:name="Balloon Text" w:semiHidden="1" w:unhideWhenUsed="1"/>
     <w:lsdException w:name="Table Grid" w:uiPriority="39"/>
     <w:lsdException w:name="Table Theme" w:semiHidden="1" w:unhideWhenUsed="1"/>
@@ -6521,11 +6669,6 @@
     <w:lsdException w:name="List Table 5 Dark Accent 6" w:uiPriority="50"/>
     <w:lsdException w:name="List Table 6 Colorful Accent 6" w:uiPriority="51"/>
     <w:lsdException w:name="List Table 7 Colorful Accent 6" w:uiPriority="52"/>
-    <w:lsdException w:name="Mention" w:semiHidden="1" w:unhideWhenUsed="1"/>
-    <w:lsdException w:name="Smart Hyperlink" w:semiHidden="1" w:unhideWhenUsed="1"/>
-    <w:lsdException w:name="Hashtag" w:semiHidden="1" w:unhideWhenUsed="1"/>
-    <w:lsdException w:name="Unresolved Mention" w:semiHidden="1" w:unhideWhenUsed="1"/>
-    <w:lsdException w:name="Smart Link" w:semiHidden="1" w:unhideWhenUsed="1"/>
   </w:latentStyles>
   <w:style w:type="paragraph" w:default="1" w:styleId="a">
     <w:name w:val="Normal"/>
@@ -6747,7 +6890,7 @@
       <w:szCs w:val="32"/>
     </w:rPr>
   </w:style>
-  <w:style w:type="paragraph" w:styleId="TOC1">
+  <w:style w:type="paragraph" w:styleId="11">
     <w:name w:val="toc 1"/>
     <w:basedOn w:val="a"/>
     <w:next w:val="a"/>
@@ -6927,7 +7070,7 @@
       <w:color w:val="808080"/>
     </w:rPr>
   </w:style>
-  <w:style w:type="paragraph" w:styleId="TOC2">
+  <w:style w:type="paragraph" w:styleId="21">
     <w:name w:val="toc 2"/>
     <w:basedOn w:val="a"/>
     <w:next w:val="a"/>
@@ -6963,7 +7106,7 @@
       <w:sz w:val="24"/>
     </w:rPr>
   </w:style>
-  <w:style w:type="paragraph" w:styleId="TOC3">
+  <w:style w:type="paragraph" w:styleId="31">
     <w:name w:val="toc 3"/>
     <w:basedOn w:val="a"/>
     <w:next w:val="a"/>
@@ -7029,7 +7172,7 @@
       <w:sz w:val="24"/>
     </w:rPr>
   </w:style>
-  <w:style w:type="character" w:styleId="afa">
+  <w:style w:type="character" w:customStyle="1" w:styleId="UnresolvedMention">
     <w:name w:val="Unresolved Mention"/>
     <w:basedOn w:val="a0"/>
     <w:uiPriority w:val="99"/>
@@ -7310,7 +7453,7 @@
 </file>
 
 <file path=customXml/itemProps1.xml><?xml version="1.0" encoding="utf-8"?>
-<ds:datastoreItem xmlns:ds="http://schemas.openxmlformats.org/officeDocument/2006/customXml" ds:itemID="{AC662E90-4A95-45D6-8F69-5CE8F4E7DA89}">
+<ds:datastoreItem xmlns:ds="http://schemas.openxmlformats.org/officeDocument/2006/customXml" ds:itemID="{A3CBB262-051F-464D-B763-6AFB1B253FB2}">
   <ds:schemaRefs>
     <ds:schemaRef ds:uri="http://schemas.openxmlformats.org/officeDocument/2006/bibliography"/>
   </ds:schemaRefs>

</xml_diff>